<commit_message>
rename particle to component and tweak Dockerfile for plotly
</commit_message>
<xml_diff>
--- a/userguide/User_Guide_20181209.docx
+++ b/userguide/User_Guide_20181209.docx
@@ -1639,7 +1639,29 @@
                 <w:szCs w:val="28"/>
                 <w:lang w:val="en-US"/>
               </w:rPr>
-              <w:t>3.2.4 Particle names</w:t>
+              <w:t xml:space="preserve">3.2.4 </w:t>
+            </w:r>
+            <w:r>
+              <w:rPr>
+                <w:rStyle w:val="a4"/>
+                <w:rFonts w:ascii="Times New Roman" w:hAnsi="Times New Roman" w:cs="Times New Roman"/>
+                <w:noProof/>
+                <w:sz w:val="28"/>
+                <w:szCs w:val="28"/>
+                <w:lang w:val="en-US"/>
+              </w:rPr>
+              <w:t>Component</w:t>
+            </w:r>
+            <w:r>
+              <w:rPr>
+                <w:rStyle w:val="a4"/>
+                <w:rFonts w:ascii="Times New Roman" w:hAnsi="Times New Roman" w:cs="Times New Roman"/>
+                <w:noProof/>
+                <w:sz w:val="28"/>
+                <w:szCs w:val="28"/>
+                <w:lang w:val="en-US"/>
+              </w:rPr>
+              <w:t xml:space="preserve"> names</w:t>
             </w:r>
             <w:r>
               <w:rPr>
@@ -1736,7 +1758,29 @@
                 <w:szCs w:val="28"/>
                 <w:lang w:val="en-US"/>
               </w:rPr>
-              <w:t>3.2.5 The particle in relation to the yields of products are calculated</w:t>
+              <w:t xml:space="preserve">3.2.5 The </w:t>
+            </w:r>
+            <w:r>
+              <w:rPr>
+                <w:rStyle w:val="a4"/>
+                <w:rFonts w:ascii="Times New Roman" w:hAnsi="Times New Roman" w:cs="Times New Roman"/>
+                <w:noProof/>
+                <w:sz w:val="28"/>
+                <w:szCs w:val="28"/>
+                <w:lang w:val="en-US"/>
+              </w:rPr>
+              <w:t>component</w:t>
+            </w:r>
+            <w:r>
+              <w:rPr>
+                <w:rStyle w:val="a4"/>
+                <w:rFonts w:ascii="Times New Roman" w:hAnsi="Times New Roman" w:cs="Times New Roman"/>
+                <w:noProof/>
+                <w:sz w:val="28"/>
+                <w:szCs w:val="28"/>
+                <w:lang w:val="en-US"/>
+              </w:rPr>
+              <w:t xml:space="preserve"> in relation to the yields of products are calculated</w:t>
             </w:r>
             <w:r>
               <w:rPr>
@@ -2997,7 +3041,29 @@
                 <w:szCs w:val="28"/>
                 <w:lang w:val="en-US"/>
               </w:rPr>
-              <w:t>3.7.4 Particle to get fractions of</w:t>
+              <w:t xml:space="preserve">3.7.4 </w:t>
+            </w:r>
+            <w:r>
+              <w:rPr>
+                <w:rStyle w:val="a4"/>
+                <w:rFonts w:ascii="Times New Roman" w:hAnsi="Times New Roman" w:cs="Times New Roman"/>
+                <w:noProof/>
+                <w:sz w:val="28"/>
+                <w:szCs w:val="28"/>
+                <w:lang w:val="en-US"/>
+              </w:rPr>
+              <w:t>Component</w:t>
+            </w:r>
+            <w:r>
+              <w:rPr>
+                <w:rStyle w:val="a4"/>
+                <w:rFonts w:ascii="Times New Roman" w:hAnsi="Times New Roman" w:cs="Times New Roman"/>
+                <w:noProof/>
+                <w:sz w:val="28"/>
+                <w:szCs w:val="28"/>
+                <w:lang w:val="en-US"/>
+              </w:rPr>
+              <w:t xml:space="preserve"> to get fractions of</w:t>
             </w:r>
             <w:r>
               <w:rPr>
@@ -3870,7 +3936,29 @@
                 <w:szCs w:val="28"/>
                 <w:lang w:val="en-US"/>
               </w:rPr>
-              <w:t>4.2.4 Particle names</w:t>
+              <w:t xml:space="preserve">4.2.4 </w:t>
+            </w:r>
+            <w:r>
+              <w:rPr>
+                <w:rStyle w:val="a4"/>
+                <w:rFonts w:ascii="Times New Roman" w:hAnsi="Times New Roman" w:cs="Times New Roman"/>
+                <w:noProof/>
+                <w:sz w:val="28"/>
+                <w:szCs w:val="28"/>
+                <w:lang w:val="en-US"/>
+              </w:rPr>
+              <w:t>Component</w:t>
+            </w:r>
+            <w:r>
+              <w:rPr>
+                <w:rStyle w:val="a4"/>
+                <w:rFonts w:ascii="Times New Roman" w:hAnsi="Times New Roman" w:cs="Times New Roman"/>
+                <w:noProof/>
+                <w:sz w:val="28"/>
+                <w:szCs w:val="28"/>
+                <w:lang w:val="en-US"/>
+              </w:rPr>
+              <w:t xml:space="preserve"> names</w:t>
             </w:r>
             <w:r>
               <w:rPr>
@@ -6877,7 +6965,29 @@
                 <w:szCs w:val="28"/>
                 <w:lang w:val="en-US"/>
               </w:rPr>
-              <w:t>5.2.4 Particle names</w:t>
+              <w:t xml:space="preserve">5.2.4 </w:t>
+            </w:r>
+            <w:r>
+              <w:rPr>
+                <w:rStyle w:val="a4"/>
+                <w:rFonts w:ascii="Times New Roman" w:hAnsi="Times New Roman" w:cs="Times New Roman"/>
+                <w:noProof/>
+                <w:sz w:val="28"/>
+                <w:szCs w:val="28"/>
+                <w:lang w:val="en-US"/>
+              </w:rPr>
+              <w:t>Component</w:t>
+            </w:r>
+            <w:r>
+              <w:rPr>
+                <w:rStyle w:val="a4"/>
+                <w:rFonts w:ascii="Times New Roman" w:hAnsi="Times New Roman" w:cs="Times New Roman"/>
+                <w:noProof/>
+                <w:sz w:val="28"/>
+                <w:szCs w:val="28"/>
+                <w:lang w:val="en-US"/>
+              </w:rPr>
+              <w:t xml:space="preserve"> names</w:t>
             </w:r>
             <w:r>
               <w:rPr>
@@ -8551,8 +8661,6 @@
           <w:lang w:val="en-US" w:eastAsia="ru-RU"/>
         </w:rPr>
       </w:pPr>
-      <w:bookmarkStart w:id="0" w:name="_GoBack"/>
-      <w:bookmarkEnd w:id="0"/>
       <w:r>
         <w:rPr>
           <w:lang w:val="en-US"/>
@@ -8568,7 +8676,7 @@
           <w:lang w:val="en-US"/>
         </w:rPr>
       </w:pPr>
-      <w:bookmarkStart w:id="1" w:name="_Toc532139662"/>
+      <w:bookmarkStart w:id="0" w:name="_Toc532139662"/>
       <w:r>
         <w:rPr>
           <w:lang w:val="en-US"/>
@@ -8582,7 +8690,7 @@
         </w:rPr>
         <w:t>ABOUT KEV</w:t>
       </w:r>
-      <w:bookmarkEnd w:id="1"/>
+      <w:bookmarkEnd w:id="0"/>
     </w:p>
     <w:p>
       <w:pPr>
@@ -9013,7 +9121,7 @@
           <w:lang w:val="en-US"/>
         </w:rPr>
       </w:pPr>
-      <w:bookmarkStart w:id="2" w:name="_Toc532139663"/>
+      <w:bookmarkStart w:id="1" w:name="_Toc532139663"/>
       <w:r>
         <w:rPr>
           <w:lang w:val="en-US"/>
@@ -9027,35 +9135,35 @@
         </w:rPr>
         <w:t>GETTING STARTED</w:t>
       </w:r>
+      <w:bookmarkEnd w:id="1"/>
+    </w:p>
+    <w:p>
+      <w:pPr>
+        <w:pStyle w:val="2"/>
+        <w:rPr>
+          <w:lang w:val="en-US"/>
+        </w:rPr>
+      </w:pPr>
+      <w:bookmarkStart w:id="2" w:name="_Toc532139664"/>
+      <w:r>
+        <w:rPr>
+          <w:lang w:val="en-US"/>
+        </w:rPr>
+        <w:t xml:space="preserve">2.1 Log in or </w:t>
+      </w:r>
+      <w:r>
+        <w:rPr>
+          <w:lang w:val="en-US"/>
+        </w:rPr>
+        <w:t>S</w:t>
+      </w:r>
+      <w:r>
+        <w:rPr>
+          <w:lang w:val="en-US"/>
+        </w:rPr>
+        <w:t>ign up</w:t>
+      </w:r>
       <w:bookmarkEnd w:id="2"/>
-    </w:p>
-    <w:p>
-      <w:pPr>
-        <w:pStyle w:val="2"/>
-        <w:rPr>
-          <w:lang w:val="en-US"/>
-        </w:rPr>
-      </w:pPr>
-      <w:bookmarkStart w:id="3" w:name="_Toc532139664"/>
-      <w:r>
-        <w:rPr>
-          <w:lang w:val="en-US"/>
-        </w:rPr>
-        <w:t xml:space="preserve">2.1 Log in or </w:t>
-      </w:r>
-      <w:r>
-        <w:rPr>
-          <w:lang w:val="en-US"/>
-        </w:rPr>
-        <w:t>S</w:t>
-      </w:r>
-      <w:r>
-        <w:rPr>
-          <w:lang w:val="en-US"/>
-        </w:rPr>
-        <w:t>ign up</w:t>
-      </w:r>
-      <w:bookmarkEnd w:id="3"/>
     </w:p>
     <w:p>
       <w:pPr>
@@ -9277,14 +9385,14 @@
           <w:lang w:val="en-US"/>
         </w:rPr>
       </w:pPr>
-      <w:bookmarkStart w:id="4" w:name="_Toc532139665"/>
+      <w:bookmarkStart w:id="3" w:name="_Toc532139665"/>
       <w:r>
         <w:rPr>
           <w:lang w:val="en-US"/>
         </w:rPr>
         <w:t>2.2 Select a Problem</w:t>
       </w:r>
-      <w:bookmarkEnd w:id="4"/>
+      <w:bookmarkEnd w:id="3"/>
     </w:p>
     <w:p>
       <w:pPr>
@@ -9677,7 +9785,7 @@
           <w:lang w:val="en-US"/>
         </w:rPr>
       </w:pPr>
-      <w:bookmarkStart w:id="5" w:name="_Toc532139666"/>
+      <w:bookmarkStart w:id="4" w:name="_Toc532139666"/>
       <w:r>
         <w:rPr>
           <w:lang w:val="en-US"/>
@@ -9685,7 +9793,7 @@
         <w:lastRenderedPageBreak/>
         <w:t>2.3 Input Data</w:t>
       </w:r>
-      <w:bookmarkEnd w:id="5"/>
+      <w:bookmarkEnd w:id="4"/>
     </w:p>
     <w:p>
       <w:pPr>
@@ -10885,7 +10993,7 @@
           <w:lang w:val="en-US"/>
         </w:rPr>
       </w:pPr>
-      <w:bookmarkStart w:id="6" w:name="_Toc532139667"/>
+      <w:bookmarkStart w:id="5" w:name="_Toc532139667"/>
       <w:r>
         <w:rPr>
           <w:lang w:val="en-US"/>
@@ -10898,7 +11006,7 @@
         </w:rPr>
         <w:t>Check the Data and Evaluate</w:t>
       </w:r>
-      <w:bookmarkEnd w:id="6"/>
+      <w:bookmarkEnd w:id="5"/>
     </w:p>
     <w:p>
       <w:pPr>
@@ -11025,7 +11133,23 @@
           <w:sz w:val="28"/>
           <w:lang w:val="en-US"/>
         </w:rPr>
-        <w:t>Check if particle (molecule) names are consistent between different tables i.e. coefficient, concentrations and molar extinction matrices</w:t>
+        <w:t xml:space="preserve">Check if </w:t>
+      </w:r>
+      <w:r>
+        <w:rPr>
+          <w:rFonts w:ascii="Times New Roman" w:hAnsi="Times New Roman" w:cs="Times New Roman"/>
+          <w:sz w:val="28"/>
+          <w:lang w:val="en-US"/>
+        </w:rPr>
+        <w:t>component</w:t>
+      </w:r>
+      <w:r>
+        <w:rPr>
+          <w:rFonts w:ascii="Times New Roman" w:hAnsi="Times New Roman" w:cs="Times New Roman"/>
+          <w:sz w:val="28"/>
+          <w:lang w:val="en-US"/>
+        </w:rPr>
+        <w:t xml:space="preserve"> (molecule) names are consistent between different tables i.e. coefficient, concentrations and molar extinction matrices</w:t>
       </w:r>
     </w:p>
     <w:p>
@@ -11169,14 +11293,14 @@
           <w:lang w:val="en-US"/>
         </w:rPr>
       </w:pPr>
-      <w:bookmarkStart w:id="7" w:name="_Toc532139668"/>
+      <w:bookmarkStart w:id="6" w:name="_Toc532139668"/>
       <w:r>
         <w:rPr>
           <w:lang w:val="en-US"/>
         </w:rPr>
         <w:t>2.5 Download Data</w:t>
       </w:r>
-      <w:bookmarkEnd w:id="7"/>
+      <w:bookmarkEnd w:id="6"/>
     </w:p>
     <w:p>
       <w:pPr>
@@ -11543,7 +11667,7 @@
           <w:lang w:val="en-US"/>
         </w:rPr>
       </w:pPr>
-      <w:bookmarkStart w:id="8" w:name="_Toc532139669"/>
+      <w:bookmarkStart w:id="7" w:name="_Toc532139669"/>
       <w:r>
         <w:rPr>
           <w:lang w:val="en-US"/>
@@ -11557,35 +11681,35 @@
         </w:rPr>
         <w:t>EQUILIBRIUM COMPOSITION</w:t>
       </w:r>
+      <w:bookmarkEnd w:id="7"/>
+    </w:p>
+    <w:p>
+      <w:pPr>
+        <w:pStyle w:val="2"/>
+        <w:rPr>
+          <w:lang w:val="en-US"/>
+        </w:rPr>
+      </w:pPr>
+      <w:bookmarkStart w:id="8" w:name="_Toc532139670"/>
+      <w:r>
+        <w:rPr>
+          <w:lang w:val="en-US"/>
+        </w:rPr>
+        <w:t xml:space="preserve">3.1 </w:t>
+      </w:r>
+      <w:r>
+        <w:rPr>
+          <w:lang w:val="en-US"/>
+        </w:rPr>
+        <w:t>Select</w:t>
+      </w:r>
+      <w:r>
+        <w:rPr>
+          <w:lang w:val="en-US"/>
+        </w:rPr>
+        <w:t xml:space="preserve"> the Problem</w:t>
+      </w:r>
       <w:bookmarkEnd w:id="8"/>
-    </w:p>
-    <w:p>
-      <w:pPr>
-        <w:pStyle w:val="2"/>
-        <w:rPr>
-          <w:lang w:val="en-US"/>
-        </w:rPr>
-      </w:pPr>
-      <w:bookmarkStart w:id="9" w:name="_Toc532139670"/>
-      <w:r>
-        <w:rPr>
-          <w:lang w:val="en-US"/>
-        </w:rPr>
-        <w:t xml:space="preserve">3.1 </w:t>
-      </w:r>
-      <w:r>
-        <w:rPr>
-          <w:lang w:val="en-US"/>
-        </w:rPr>
-        <w:t>Select</w:t>
-      </w:r>
-      <w:r>
-        <w:rPr>
-          <w:lang w:val="en-US"/>
-        </w:rPr>
-        <w:t xml:space="preserve"> the Problem</w:t>
-      </w:r>
-      <w:bookmarkEnd w:id="9"/>
     </w:p>
     <w:p>
       <w:pPr>
@@ -12011,7 +12135,7 @@
           <w:lang w:val="en-US"/>
         </w:rPr>
       </w:pPr>
-      <w:bookmarkStart w:id="10" w:name="_Toc532139671"/>
+      <w:bookmarkStart w:id="9" w:name="_Toc532139671"/>
       <w:r>
         <w:rPr>
           <w:lang w:val="en-US"/>
@@ -12048,7 +12172,7 @@
         </w:rPr>
         <w:t xml:space="preserve"> and Manual Input</w:t>
       </w:r>
-      <w:bookmarkEnd w:id="10"/>
+      <w:bookmarkEnd w:id="9"/>
     </w:p>
     <w:p>
       <w:pPr>
@@ -12184,7 +12308,7 @@
           <w:lang w:val="en-US"/>
         </w:rPr>
       </w:pPr>
-      <w:bookmarkStart w:id="11" w:name="_Hlk531465330"/>
+      <w:bookmarkStart w:id="10" w:name="_Hlk531465330"/>
       <w:r>
         <w:rPr>
           <w:rFonts w:ascii="Times New Roman" w:hAnsi="Times New Roman" w:cs="Times New Roman"/>
@@ -12224,7 +12348,7 @@
           <w:lang w:val="en-US"/>
         </w:rPr>
       </w:pPr>
-      <w:bookmarkStart w:id="12" w:name="_Hlk531466315"/>
+      <w:bookmarkStart w:id="11" w:name="_Hlk531466315"/>
       <w:r>
         <w:rPr>
           <w:rFonts w:ascii="Times New Roman" w:hAnsi="Times New Roman" w:cs="Times New Roman"/>
@@ -12241,9 +12365,9 @@
         </w:rPr>
         <w:t>otal (or equilibrium) concentrations of reagents</w:t>
       </w:r>
-      <w:bookmarkEnd w:id="12"/>
-    </w:p>
-    <w:bookmarkEnd w:id="11"/>
+      <w:bookmarkEnd w:id="11"/>
+    </w:p>
+    <w:bookmarkEnd w:id="10"/>
     <w:p>
       <w:pPr>
         <w:pStyle w:val="a3"/>
@@ -12295,7 +12419,23 @@
           <w:sz w:val="28"/>
           <w:lang w:val="en-US"/>
         </w:rPr>
-        <w:t xml:space="preserve">he particle in relation to the yields of products </w:t>
+        <w:t xml:space="preserve">he </w:t>
+      </w:r>
+      <w:r>
+        <w:rPr>
+          <w:rFonts w:ascii="Times New Roman" w:hAnsi="Times New Roman" w:cs="Times New Roman"/>
+          <w:sz w:val="28"/>
+          <w:lang w:val="en-US"/>
+        </w:rPr>
+        <w:t>component</w:t>
+      </w:r>
+      <w:r>
+        <w:rPr>
+          <w:rFonts w:ascii="Times New Roman" w:hAnsi="Times New Roman" w:cs="Times New Roman"/>
+          <w:sz w:val="28"/>
+          <w:lang w:val="en-US"/>
+        </w:rPr>
+        <w:t xml:space="preserve"> in relation to the yields of products </w:t>
       </w:r>
       <w:r>
         <w:rPr>
@@ -14898,7 +15038,25 @@
           <w:sz w:val="28"/>
           <w:lang w:val="en-US"/>
         </w:rPr>
-        <w:t xml:space="preserve">basis particles </w:t>
+        <w:t xml:space="preserve">basis </w:t>
+      </w:r>
+      <w:r>
+        <w:rPr>
+          <w:rFonts w:ascii="Times New Roman" w:hAnsi="Times New Roman" w:cs="Times New Roman"/>
+          <w:i/>
+          <w:sz w:val="28"/>
+          <w:lang w:val="en-US"/>
+        </w:rPr>
+        <w:t>component</w:t>
+      </w:r>
+      <w:r>
+        <w:rPr>
+          <w:rFonts w:ascii="Times New Roman" w:hAnsi="Times New Roman" w:cs="Times New Roman"/>
+          <w:i/>
+          <w:sz w:val="28"/>
+          <w:lang w:val="en-US"/>
+        </w:rPr>
+        <w:t xml:space="preserve">s </w:t>
       </w:r>
       <w:r>
         <w:rPr>
@@ -14940,7 +15098,39 @@
           <w:sz w:val="28"/>
           <w:lang w:val="en-US"/>
         </w:rPr>
-        <w:t>. The choice of basis should be justified by the following assumptions: a) all the products should be obtained by combining the basis particles; b) the number of basis particles should be minimal (but the first condition must be met).</w:t>
+        <w:t xml:space="preserve">. The choice of basis should be justified by the following assumptions: a) all the products should be obtained by combining the basis </w:t>
+      </w:r>
+      <w:r>
+        <w:rPr>
+          <w:rFonts w:ascii="Times New Roman" w:hAnsi="Times New Roman" w:cs="Times New Roman"/>
+          <w:sz w:val="28"/>
+          <w:lang w:val="en-US"/>
+        </w:rPr>
+        <w:t>component</w:t>
+      </w:r>
+      <w:r>
+        <w:rPr>
+          <w:rFonts w:ascii="Times New Roman" w:hAnsi="Times New Roman" w:cs="Times New Roman"/>
+          <w:sz w:val="28"/>
+          <w:lang w:val="en-US"/>
+        </w:rPr>
+        <w:t xml:space="preserve">s; b) the number of basis </w:t>
+      </w:r>
+      <w:r>
+        <w:rPr>
+          <w:rFonts w:ascii="Times New Roman" w:hAnsi="Times New Roman" w:cs="Times New Roman"/>
+          <w:sz w:val="28"/>
+          <w:lang w:val="en-US"/>
+        </w:rPr>
+        <w:t>component</w:t>
+      </w:r>
+      <w:r>
+        <w:rPr>
+          <w:rFonts w:ascii="Times New Roman" w:hAnsi="Times New Roman" w:cs="Times New Roman"/>
+          <w:sz w:val="28"/>
+          <w:lang w:val="en-US"/>
+        </w:rPr>
+        <w:t>s should be minimal (but the first condition must be met).</w:t>
       </w:r>
       <w:r>
         <w:rPr>
@@ -14966,14 +15156,14 @@
           <w:lang w:val="en-US"/>
         </w:rPr>
       </w:pPr>
-      <w:bookmarkStart w:id="13" w:name="_Toc532139672"/>
+      <w:bookmarkStart w:id="12" w:name="_Toc532139672"/>
       <w:r>
         <w:rPr>
           <w:lang w:val="en-US"/>
         </w:rPr>
         <w:t>3.2.1 Stoichiometric matrix (Stoichiometric coefficients)</w:t>
       </w:r>
-      <w:bookmarkEnd w:id="13"/>
+      <w:bookmarkEnd w:id="12"/>
     </w:p>
     <w:p>
       <w:pPr>
@@ -15369,7 +15559,7 @@
           <w:lang w:val="en-US"/>
         </w:rPr>
       </w:pPr>
-      <w:bookmarkStart w:id="14" w:name="_Toc532139673"/>
+      <w:bookmarkStart w:id="13" w:name="_Toc532139673"/>
       <w:r>
         <w:rPr>
           <w:lang w:val="en-US"/>
@@ -15388,7 +15578,7 @@
         </w:rPr>
         <w:t>stants</w:t>
       </w:r>
-      <w:bookmarkEnd w:id="14"/>
+      <w:bookmarkEnd w:id="13"/>
     </w:p>
     <w:p>
       <w:pPr>
@@ -15560,6 +15750,7 @@
           <w:sz w:val="28"/>
           <w:lang w:val="en-US"/>
         </w:rPr>
+        <w:lastRenderedPageBreak/>
         <w:t>-8</w:t>
       </w:r>
       <w:r>
@@ -15594,7 +15785,6 @@
           <w:sz w:val="28"/>
           <w:lang w:val="en-US"/>
         </w:rPr>
-        <w:lastRenderedPageBreak/>
         <w:t>14</w:t>
       </w:r>
       <w:r>
@@ -15831,22 +16021,22 @@
           <w:lang w:val="en-US"/>
         </w:rPr>
       </w:pPr>
-      <w:bookmarkStart w:id="15" w:name="_Toc532139674"/>
+      <w:bookmarkStart w:id="14" w:name="_Toc532139674"/>
       <w:r>
         <w:rPr>
           <w:lang w:val="en-US"/>
         </w:rPr>
         <w:t xml:space="preserve">3.2.3 </w:t>
       </w:r>
-      <w:bookmarkStart w:id="16" w:name="_Hlk531471242"/>
+      <w:bookmarkStart w:id="15" w:name="_Hlk531471242"/>
       <w:r>
         <w:rPr>
           <w:lang w:val="en-US"/>
         </w:rPr>
         <w:t>Total (or equilibrium) concentrations of reagents</w:t>
       </w:r>
+      <w:bookmarkEnd w:id="14"/>
       <w:bookmarkEnd w:id="15"/>
-      <w:bookmarkEnd w:id="16"/>
     </w:p>
     <w:p>
       <w:pPr>
@@ -16061,7 +16251,23 @@
           <w:sz w:val="28"/>
           <w:lang w:val="en-US"/>
         </w:rPr>
-        <w:t>It forms another matrix (particles as columns and mixtures as rows):</w:t>
+        <w:t>It forms another matrix (</w:t>
+      </w:r>
+      <w:r>
+        <w:rPr>
+          <w:rFonts w:ascii="Times New Roman" w:hAnsi="Times New Roman" w:cs="Times New Roman"/>
+          <w:sz w:val="28"/>
+          <w:lang w:val="en-US"/>
+        </w:rPr>
+        <w:t>component</w:t>
+      </w:r>
+      <w:r>
+        <w:rPr>
+          <w:rFonts w:ascii="Times New Roman" w:hAnsi="Times New Roman" w:cs="Times New Roman"/>
+          <w:sz w:val="28"/>
+          <w:lang w:val="en-US"/>
+        </w:rPr>
+        <w:t>s as columns and mixtures as rows):</w:t>
       </w:r>
     </w:p>
     <w:p>
@@ -16351,165 +16557,245 @@
           <w:lang w:val="en-US"/>
         </w:rPr>
       </w:pPr>
-      <w:bookmarkStart w:id="17" w:name="_Toc532139675"/>
-      <w:r>
-        <w:rPr>
-          <w:lang w:val="en-US"/>
-        </w:rPr>
-        <w:t>3.2.4 Particle names</w:t>
-      </w:r>
+      <w:bookmarkStart w:id="16" w:name="_Toc532139675"/>
+      <w:r>
+        <w:rPr>
+          <w:lang w:val="en-US"/>
+        </w:rPr>
+        <w:t xml:space="preserve">3.2.4 </w:t>
+      </w:r>
+      <w:r>
+        <w:rPr>
+          <w:lang w:val="en-US"/>
+        </w:rPr>
+        <w:t>Component</w:t>
+      </w:r>
+      <w:r>
+        <w:rPr>
+          <w:lang w:val="en-US"/>
+        </w:rPr>
+        <w:t xml:space="preserve"> names</w:t>
+      </w:r>
+      <w:bookmarkEnd w:id="16"/>
+    </w:p>
+    <w:p>
+      <w:pPr>
+        <w:jc w:val="both"/>
+        <w:rPr>
+          <w:rFonts w:ascii="Times New Roman" w:hAnsi="Times New Roman" w:cs="Times New Roman"/>
+          <w:sz w:val="28"/>
+          <w:lang w:val="en-US"/>
+        </w:rPr>
+      </w:pPr>
+      <w:r>
+        <w:rPr>
+          <w:rFonts w:ascii="Times New Roman" w:hAnsi="Times New Roman" w:cs="Times New Roman"/>
+          <w:sz w:val="28"/>
+          <w:lang w:val="en-US"/>
+        </w:rPr>
+        <w:t xml:space="preserve">Columns in both </w:t>
+      </w:r>
+      <w:r>
+        <w:rPr>
+          <w:rFonts w:ascii="Times New Roman" w:hAnsi="Times New Roman" w:cs="Times New Roman"/>
+          <w:i/>
+          <w:sz w:val="28"/>
+          <w:lang w:val="en-US"/>
+        </w:rPr>
+        <w:t xml:space="preserve">Stoichiometric coefficients </w:t>
+      </w:r>
+      <w:r>
+        <w:rPr>
+          <w:rFonts w:ascii="Times New Roman" w:hAnsi="Times New Roman" w:cs="Times New Roman"/>
+          <w:sz w:val="28"/>
+          <w:lang w:val="en-US"/>
+        </w:rPr>
+        <w:t xml:space="preserve">and </w:t>
+      </w:r>
+      <w:r>
+        <w:rPr>
+          <w:rFonts w:ascii="Times New Roman" w:hAnsi="Times New Roman" w:cs="Times New Roman"/>
+          <w:i/>
+          <w:sz w:val="28"/>
+          <w:lang w:val="en-US"/>
+        </w:rPr>
+        <w:t xml:space="preserve">Concentrations </w:t>
+      </w:r>
+      <w:r>
+        <w:rPr>
+          <w:rFonts w:ascii="Times New Roman" w:hAnsi="Times New Roman" w:cs="Times New Roman"/>
+          <w:sz w:val="28"/>
+          <w:lang w:val="en-US"/>
+        </w:rPr>
+        <w:t>tables</w:t>
+      </w:r>
+      <w:r>
+        <w:rPr>
+          <w:rFonts w:ascii="Times New Roman" w:hAnsi="Times New Roman" w:cs="Times New Roman"/>
+          <w:sz w:val="28"/>
+          <w:lang w:val="en-US"/>
+        </w:rPr>
+        <w:t xml:space="preserve"> have the same names</w:t>
+      </w:r>
+      <w:r>
+        <w:rPr>
+          <w:rFonts w:ascii="Times New Roman" w:hAnsi="Times New Roman" w:cs="Times New Roman"/>
+          <w:sz w:val="28"/>
+          <w:lang w:val="en-US"/>
+        </w:rPr>
+        <w:t xml:space="preserve"> which are the names of the base </w:t>
+      </w:r>
+      <w:r>
+        <w:rPr>
+          <w:rFonts w:ascii="Times New Roman" w:hAnsi="Times New Roman" w:cs="Times New Roman"/>
+          <w:sz w:val="28"/>
+          <w:lang w:val="en-US"/>
+        </w:rPr>
+        <w:t>component</w:t>
+      </w:r>
+      <w:r>
+        <w:rPr>
+          <w:rFonts w:ascii="Times New Roman" w:hAnsi="Times New Roman" w:cs="Times New Roman"/>
+          <w:sz w:val="28"/>
+          <w:lang w:val="en-US"/>
+        </w:rPr>
+        <w:t xml:space="preserve">s. </w:t>
+      </w:r>
+      <w:r>
+        <w:rPr>
+          <w:rFonts w:ascii="Times New Roman" w:hAnsi="Times New Roman" w:cs="Times New Roman"/>
+          <w:sz w:val="28"/>
+          <w:lang w:val="en-US"/>
+        </w:rPr>
+        <w:t xml:space="preserve">By </w:t>
+      </w:r>
+      <w:proofErr w:type="gramStart"/>
+      <w:r>
+        <w:rPr>
+          <w:rFonts w:ascii="Times New Roman" w:hAnsi="Times New Roman" w:cs="Times New Roman"/>
+          <w:sz w:val="28"/>
+          <w:lang w:val="en-US"/>
+        </w:rPr>
+        <w:t>default</w:t>
+      </w:r>
+      <w:proofErr w:type="gramEnd"/>
+      <w:r>
+        <w:rPr>
+          <w:rFonts w:ascii="Times New Roman" w:hAnsi="Times New Roman" w:cs="Times New Roman"/>
+          <w:sz w:val="28"/>
+          <w:lang w:val="en-US"/>
+        </w:rPr>
+        <w:t xml:space="preserve"> KEV uses </w:t>
+      </w:r>
+      <w:r>
+        <w:rPr>
+          <w:rFonts w:ascii="Times New Roman" w:hAnsi="Times New Roman" w:cs="Times New Roman"/>
+          <w:sz w:val="28"/>
+          <w:lang w:val="en-US"/>
+        </w:rPr>
+        <w:t>component</w:t>
+      </w:r>
+      <w:r>
+        <w:rPr>
+          <w:rFonts w:ascii="Times New Roman" w:hAnsi="Times New Roman" w:cs="Times New Roman"/>
+          <w:sz w:val="28"/>
+          <w:lang w:val="en-US"/>
+        </w:rPr>
+        <w:t xml:space="preserve"> names </w:t>
+      </w:r>
+      <w:r>
+        <w:rPr>
+          <w:rFonts w:ascii="Times New Roman" w:hAnsi="Times New Roman" w:cs="Times New Roman"/>
+          <w:i/>
+          <w:sz w:val="28"/>
+          <w:lang w:val="en-US"/>
+        </w:rPr>
+        <w:t>molecule1, molecule2, molecule3</w:t>
+      </w:r>
+      <w:r>
+        <w:rPr>
+          <w:rFonts w:ascii="Times New Roman" w:hAnsi="Times New Roman" w:cs="Times New Roman"/>
+          <w:sz w:val="28"/>
+          <w:lang w:val="en-US"/>
+        </w:rPr>
+        <w:t xml:space="preserve"> etc.</w:t>
+      </w:r>
+      <w:r>
+        <w:rPr>
+          <w:rFonts w:ascii="Times New Roman" w:hAnsi="Times New Roman" w:cs="Times New Roman"/>
+          <w:sz w:val="28"/>
+          <w:lang w:val="en-US"/>
+        </w:rPr>
+        <w:t xml:space="preserve"> If you want to change them (and you’d better do) </w:t>
+      </w:r>
+      <w:r>
+        <w:rPr>
+          <w:rFonts w:ascii="Times New Roman" w:hAnsi="Times New Roman" w:cs="Times New Roman"/>
+          <w:sz w:val="28"/>
+          <w:lang w:val="en-US"/>
+        </w:rPr>
+        <w:t xml:space="preserve">type new base </w:t>
+      </w:r>
+      <w:r>
+        <w:rPr>
+          <w:rFonts w:ascii="Times New Roman" w:hAnsi="Times New Roman" w:cs="Times New Roman"/>
+          <w:sz w:val="28"/>
+          <w:lang w:val="en-US"/>
+        </w:rPr>
+        <w:t>component</w:t>
+      </w:r>
+      <w:r>
+        <w:rPr>
+          <w:rFonts w:ascii="Times New Roman" w:hAnsi="Times New Roman" w:cs="Times New Roman"/>
+          <w:sz w:val="28"/>
+          <w:lang w:val="en-US"/>
+        </w:rPr>
+        <w:t xml:space="preserve"> names into</w:t>
+      </w:r>
+      <w:r>
+        <w:rPr>
+          <w:rFonts w:ascii="Times New Roman" w:hAnsi="Times New Roman" w:cs="Times New Roman"/>
+          <w:sz w:val="28"/>
+          <w:lang w:val="en-US"/>
+        </w:rPr>
+        <w:t xml:space="preserve"> the</w:t>
+      </w:r>
+      <w:r>
+        <w:rPr>
+          <w:rFonts w:ascii="Times New Roman" w:hAnsi="Times New Roman" w:cs="Times New Roman"/>
+          <w:sz w:val="28"/>
+          <w:lang w:val="en-US"/>
+        </w:rPr>
+        <w:t xml:space="preserve"> </w:t>
+      </w:r>
+      <w:r>
+        <w:rPr>
+          <w:rFonts w:ascii="Times New Roman" w:hAnsi="Times New Roman" w:cs="Times New Roman"/>
+          <w:i/>
+          <w:sz w:val="28"/>
+          <w:lang w:val="en-US"/>
+        </w:rPr>
+        <w:t>Component</w:t>
+      </w:r>
+      <w:r>
+        <w:rPr>
+          <w:rFonts w:ascii="Times New Roman" w:hAnsi="Times New Roman" w:cs="Times New Roman"/>
+          <w:i/>
+          <w:sz w:val="28"/>
+          <w:lang w:val="en-US"/>
+        </w:rPr>
+        <w:t xml:space="preserve"> names, co</w:t>
+      </w:r>
+      <w:bookmarkStart w:id="17" w:name="_GoBack"/>
       <w:bookmarkEnd w:id="17"/>
-    </w:p>
-    <w:p>
-      <w:pPr>
-        <w:jc w:val="both"/>
-        <w:rPr>
-          <w:rFonts w:ascii="Times New Roman" w:hAnsi="Times New Roman" w:cs="Times New Roman"/>
-          <w:sz w:val="28"/>
-          <w:lang w:val="en-US"/>
-        </w:rPr>
-      </w:pPr>
-      <w:r>
-        <w:rPr>
-          <w:rFonts w:ascii="Times New Roman" w:hAnsi="Times New Roman" w:cs="Times New Roman"/>
-          <w:sz w:val="28"/>
-          <w:lang w:val="en-US"/>
-        </w:rPr>
-        <w:t xml:space="preserve">Columns in both </w:t>
-      </w:r>
-      <w:r>
-        <w:rPr>
-          <w:rFonts w:ascii="Times New Roman" w:hAnsi="Times New Roman" w:cs="Times New Roman"/>
-          <w:i/>
-          <w:sz w:val="28"/>
-          <w:lang w:val="en-US"/>
-        </w:rPr>
-        <w:t xml:space="preserve">Stoichiometric coefficients </w:t>
-      </w:r>
-      <w:r>
-        <w:rPr>
-          <w:rFonts w:ascii="Times New Roman" w:hAnsi="Times New Roman" w:cs="Times New Roman"/>
-          <w:sz w:val="28"/>
-          <w:lang w:val="en-US"/>
-        </w:rPr>
-        <w:t xml:space="preserve">and </w:t>
-      </w:r>
-      <w:r>
-        <w:rPr>
-          <w:rFonts w:ascii="Times New Roman" w:hAnsi="Times New Roman" w:cs="Times New Roman"/>
-          <w:i/>
-          <w:sz w:val="28"/>
-          <w:lang w:val="en-US"/>
-        </w:rPr>
-        <w:t xml:space="preserve">Concentrations </w:t>
-      </w:r>
-      <w:r>
-        <w:rPr>
-          <w:rFonts w:ascii="Times New Roman" w:hAnsi="Times New Roman" w:cs="Times New Roman"/>
-          <w:sz w:val="28"/>
-          <w:lang w:val="en-US"/>
-        </w:rPr>
-        <w:t>tables</w:t>
-      </w:r>
-      <w:r>
-        <w:rPr>
-          <w:rFonts w:ascii="Times New Roman" w:hAnsi="Times New Roman" w:cs="Times New Roman"/>
-          <w:sz w:val="28"/>
-          <w:lang w:val="en-US"/>
-        </w:rPr>
-        <w:t xml:space="preserve"> have the same names</w:t>
-      </w:r>
-      <w:r>
-        <w:rPr>
-          <w:rFonts w:ascii="Times New Roman" w:hAnsi="Times New Roman" w:cs="Times New Roman"/>
-          <w:sz w:val="28"/>
-          <w:lang w:val="en-US"/>
-        </w:rPr>
-        <w:t xml:space="preserve"> which are the names of the base particles. </w:t>
-      </w:r>
-      <w:r>
-        <w:rPr>
-          <w:rFonts w:ascii="Times New Roman" w:hAnsi="Times New Roman" w:cs="Times New Roman"/>
-          <w:sz w:val="28"/>
-          <w:lang w:val="en-US"/>
-        </w:rPr>
-        <w:t xml:space="preserve">By </w:t>
-      </w:r>
-      <w:proofErr w:type="gramStart"/>
-      <w:r>
-        <w:rPr>
-          <w:rFonts w:ascii="Times New Roman" w:hAnsi="Times New Roman" w:cs="Times New Roman"/>
-          <w:sz w:val="28"/>
-          <w:lang w:val="en-US"/>
-        </w:rPr>
-        <w:t>default</w:t>
-      </w:r>
-      <w:proofErr w:type="gramEnd"/>
-      <w:r>
-        <w:rPr>
-          <w:rFonts w:ascii="Times New Roman" w:hAnsi="Times New Roman" w:cs="Times New Roman"/>
-          <w:sz w:val="28"/>
-          <w:lang w:val="en-US"/>
-        </w:rPr>
-        <w:t xml:space="preserve"> KEV uses particle names </w:t>
-      </w:r>
-      <w:r>
-        <w:rPr>
-          <w:rFonts w:ascii="Times New Roman" w:hAnsi="Times New Roman" w:cs="Times New Roman"/>
-          <w:i/>
-          <w:sz w:val="28"/>
-          <w:lang w:val="en-US"/>
-        </w:rPr>
-        <w:t>molecule1, molecule2, molecule3</w:t>
-      </w:r>
-      <w:r>
-        <w:rPr>
-          <w:rFonts w:ascii="Times New Roman" w:hAnsi="Times New Roman" w:cs="Times New Roman"/>
-          <w:sz w:val="28"/>
-          <w:lang w:val="en-US"/>
-        </w:rPr>
-        <w:t xml:space="preserve"> etc.</w:t>
-      </w:r>
-      <w:r>
-        <w:rPr>
-          <w:rFonts w:ascii="Times New Roman" w:hAnsi="Times New Roman" w:cs="Times New Roman"/>
-          <w:sz w:val="28"/>
-          <w:lang w:val="en-US"/>
-        </w:rPr>
-        <w:t xml:space="preserve"> If you want to change them (and you’d better do) </w:t>
-      </w:r>
-      <w:r>
-        <w:rPr>
-          <w:rFonts w:ascii="Times New Roman" w:hAnsi="Times New Roman" w:cs="Times New Roman"/>
-          <w:sz w:val="28"/>
-          <w:lang w:val="en-US"/>
-        </w:rPr>
-        <w:t>type new base particle names into</w:t>
-      </w:r>
-      <w:r>
-        <w:rPr>
-          <w:rFonts w:ascii="Times New Roman" w:hAnsi="Times New Roman" w:cs="Times New Roman"/>
-          <w:sz w:val="28"/>
-          <w:lang w:val="en-US"/>
-        </w:rPr>
-        <w:t xml:space="preserve"> the</w:t>
-      </w:r>
-      <w:r>
-        <w:rPr>
-          <w:rFonts w:ascii="Times New Roman" w:hAnsi="Times New Roman" w:cs="Times New Roman"/>
-          <w:sz w:val="28"/>
-          <w:lang w:val="en-US"/>
-        </w:rPr>
-        <w:t xml:space="preserve"> </w:t>
-      </w:r>
-      <w:r>
-        <w:rPr>
-          <w:rFonts w:ascii="Times New Roman" w:hAnsi="Times New Roman" w:cs="Times New Roman"/>
-          <w:i/>
-          <w:sz w:val="28"/>
-          <w:lang w:val="en-US"/>
-        </w:rPr>
-        <w:t>Particle names, comma separated</w:t>
+      <w:r>
+        <w:rPr>
+          <w:rFonts w:ascii="Times New Roman" w:hAnsi="Times New Roman" w:cs="Times New Roman"/>
+          <w:i/>
+          <w:sz w:val="28"/>
+          <w:lang w:val="en-US"/>
+        </w:rPr>
+        <w:t>mma separated</w:t>
       </w:r>
       <w:r>
         <w:rPr>
@@ -16570,7 +16856,16 @@
           <w:sz w:val="28"/>
           <w:lang w:val="en-US"/>
         </w:rPr>
-        <w:t>Particle names, comma separated</w:t>
+        <w:t>Component</w:t>
+      </w:r>
+      <w:r>
+        <w:rPr>
+          <w:rFonts w:ascii="Times New Roman" w:hAnsi="Times New Roman" w:cs="Times New Roman"/>
+          <w:i/>
+          <w:sz w:val="28"/>
+          <w:lang w:val="en-US"/>
+        </w:rPr>
+        <w:t xml:space="preserve"> names, comma separated</w:t>
       </w:r>
       <w:r>
         <w:rPr>
@@ -16628,7 +16923,19 @@
         <w:rPr>
           <w:lang w:val="en-US"/>
         </w:rPr>
-        <w:t xml:space="preserve">The particle in relation to the yields of products </w:t>
+        <w:t xml:space="preserve">The </w:t>
+      </w:r>
+      <w:r>
+        <w:rPr>
+          <w:lang w:val="en-US"/>
+        </w:rPr>
+        <w:t>component</w:t>
+      </w:r>
+      <w:r>
+        <w:rPr>
+          <w:lang w:val="en-US"/>
+        </w:rPr>
+        <w:t xml:space="preserve"> in relation to the yields of products </w:t>
       </w:r>
       <w:r>
         <w:rPr>
@@ -16662,16 +16969,41 @@
           <w:sz w:val="28"/>
           <w:lang w:val="en-US"/>
         </w:rPr>
-        <w:t xml:space="preserve">Type one of the particle names into </w:t>
-      </w:r>
-      <w:r>
-        <w:rPr>
-          <w:rFonts w:ascii="Times New Roman" w:hAnsi="Times New Roman" w:cs="Times New Roman"/>
-          <w:i/>
-          <w:sz w:val="28"/>
-          <w:lang w:val="en-US"/>
-        </w:rPr>
-        <w:t>Particle to get fractions of</w:t>
+        <w:t xml:space="preserve">Type one of the </w:t>
+      </w:r>
+      <w:r>
+        <w:rPr>
+          <w:rFonts w:ascii="Times New Roman" w:hAnsi="Times New Roman" w:cs="Times New Roman"/>
+          <w:sz w:val="28"/>
+          <w:lang w:val="en-US"/>
+        </w:rPr>
+        <w:t>component</w:t>
+      </w:r>
+      <w:r>
+        <w:rPr>
+          <w:rFonts w:ascii="Times New Roman" w:hAnsi="Times New Roman" w:cs="Times New Roman"/>
+          <w:sz w:val="28"/>
+          <w:lang w:val="en-US"/>
+        </w:rPr>
+        <w:t xml:space="preserve"> names into </w:t>
+      </w:r>
+      <w:r>
+        <w:rPr>
+          <w:rFonts w:ascii="Times New Roman" w:hAnsi="Times New Roman" w:cs="Times New Roman"/>
+          <w:i/>
+          <w:sz w:val="28"/>
+          <w:lang w:val="en-US"/>
+        </w:rPr>
+        <w:t>Component</w:t>
+      </w:r>
+      <w:r>
+        <w:rPr>
+          <w:rFonts w:ascii="Times New Roman" w:hAnsi="Times New Roman" w:cs="Times New Roman"/>
+          <w:i/>
+          <w:sz w:val="28"/>
+          <w:lang w:val="en-US"/>
+        </w:rPr>
+        <w:t xml:space="preserve"> to get fractions of</w:t>
       </w:r>
       <w:r>
         <w:rPr>
@@ -16695,16 +17027,41 @@
           <w:sz w:val="28"/>
           <w:lang w:val="en-US"/>
         </w:rPr>
-        <w:t xml:space="preserve"> sure it corresponds to one of the particle names in the </w:t>
-      </w:r>
-      <w:r>
-        <w:rPr>
-          <w:rFonts w:ascii="Times New Roman" w:hAnsi="Times New Roman" w:cs="Times New Roman"/>
-          <w:i/>
-          <w:sz w:val="28"/>
-          <w:lang w:val="en-US"/>
-        </w:rPr>
-        <w:t>Particle names, comma separated</w:t>
+        <w:t xml:space="preserve"> sure it corresponds to one of the </w:t>
+      </w:r>
+      <w:r>
+        <w:rPr>
+          <w:rFonts w:ascii="Times New Roman" w:hAnsi="Times New Roman" w:cs="Times New Roman"/>
+          <w:sz w:val="28"/>
+          <w:lang w:val="en-US"/>
+        </w:rPr>
+        <w:t>component</w:t>
+      </w:r>
+      <w:r>
+        <w:rPr>
+          <w:rFonts w:ascii="Times New Roman" w:hAnsi="Times New Roman" w:cs="Times New Roman"/>
+          <w:sz w:val="28"/>
+          <w:lang w:val="en-US"/>
+        </w:rPr>
+        <w:t xml:space="preserve"> names in the </w:t>
+      </w:r>
+      <w:r>
+        <w:rPr>
+          <w:rFonts w:ascii="Times New Roman" w:hAnsi="Times New Roman" w:cs="Times New Roman"/>
+          <w:i/>
+          <w:sz w:val="28"/>
+          <w:lang w:val="en-US"/>
+        </w:rPr>
+        <w:t>Component</w:t>
+      </w:r>
+      <w:r>
+        <w:rPr>
+          <w:rFonts w:ascii="Times New Roman" w:hAnsi="Times New Roman" w:cs="Times New Roman"/>
+          <w:i/>
+          <w:sz w:val="28"/>
+          <w:lang w:val="en-US"/>
+        </w:rPr>
+        <w:t xml:space="preserve"> names, comma separated</w:t>
       </w:r>
       <w:r>
         <w:rPr>
@@ -17039,7 +17396,23 @@
           <w:sz w:val="28"/>
           <w:lang w:val="en-US"/>
         </w:rPr>
-        <w:t>Check if particle (molecule) names are consistent between different tables i.e. coefficient, concentrations and molar extinction matrices</w:t>
+        <w:t xml:space="preserve">Check if </w:t>
+      </w:r>
+      <w:r>
+        <w:rPr>
+          <w:rFonts w:ascii="Times New Roman" w:hAnsi="Times New Roman" w:cs="Times New Roman"/>
+          <w:sz w:val="28"/>
+          <w:lang w:val="en-US"/>
+        </w:rPr>
+        <w:t>component</w:t>
+      </w:r>
+      <w:r>
+        <w:rPr>
+          <w:rFonts w:ascii="Times New Roman" w:hAnsi="Times New Roman" w:cs="Times New Roman"/>
+          <w:sz w:val="28"/>
+          <w:lang w:val="en-US"/>
+        </w:rPr>
+        <w:t xml:space="preserve"> (molecule) names are consistent between different tables i.e. coefficient, concentrations and molar extinction matrices</w:t>
       </w:r>
     </w:p>
     <w:p>
@@ -17519,7 +17892,23 @@
           <w:sz w:val="28"/>
           <w:lang w:val="en-US"/>
         </w:rPr>
-        <w:t xml:space="preserve"> all the equilibrium concentrations for basis particles and products</w:t>
+        <w:t xml:space="preserve"> all the equilibrium concentrations for basis </w:t>
+      </w:r>
+      <w:r>
+        <w:rPr>
+          <w:rFonts w:ascii="Times New Roman" w:hAnsi="Times New Roman" w:cs="Times New Roman"/>
+          <w:sz w:val="28"/>
+          <w:lang w:val="en-US"/>
+        </w:rPr>
+        <w:t>component</w:t>
+      </w:r>
+      <w:r>
+        <w:rPr>
+          <w:rFonts w:ascii="Times New Roman" w:hAnsi="Times New Roman" w:cs="Times New Roman"/>
+          <w:sz w:val="28"/>
+          <w:lang w:val="en-US"/>
+        </w:rPr>
+        <w:t>s and products</w:t>
       </w:r>
     </w:p>
     <w:p>
@@ -17559,7 +17948,23 @@
           <w:sz w:val="28"/>
           <w:lang w:val="en-US"/>
         </w:rPr>
-        <w:t xml:space="preserve"> yields of products in relation towards preliminarily chosen basis particle (namely, PO</w:t>
+        <w:t xml:space="preserve"> yields of products in relation towards preliminarily chosen basis </w:t>
+      </w:r>
+      <w:r>
+        <w:rPr>
+          <w:rFonts w:ascii="Times New Roman" w:hAnsi="Times New Roman" w:cs="Times New Roman"/>
+          <w:sz w:val="28"/>
+          <w:lang w:val="en-US"/>
+        </w:rPr>
+        <w:t>component</w:t>
+      </w:r>
+      <w:r>
+        <w:rPr>
+          <w:rFonts w:ascii="Times New Roman" w:hAnsi="Times New Roman" w:cs="Times New Roman"/>
+          <w:sz w:val="28"/>
+          <w:lang w:val="en-US"/>
+        </w:rPr>
+        <w:t xml:space="preserve"> (namely, PO</w:t>
       </w:r>
       <w:r>
         <w:rPr>
@@ -17864,7 +18269,25 @@
           <w:sz w:val="28"/>
           <w:lang w:val="en-US"/>
         </w:rPr>
-        <w:t>How to introduce the equilibrium concentration of basis particle instead of total one</w:t>
+        <w:t xml:space="preserve">How to introduce the equilibrium concentration of basis </w:t>
+      </w:r>
+      <w:r>
+        <w:rPr>
+          <w:rFonts w:ascii="Times New Roman" w:hAnsi="Times New Roman" w:cs="Times New Roman"/>
+          <w:i/>
+          <w:sz w:val="28"/>
+          <w:lang w:val="en-US"/>
+        </w:rPr>
+        <w:t>component</w:t>
+      </w:r>
+      <w:r>
+        <w:rPr>
+          <w:rFonts w:ascii="Times New Roman" w:hAnsi="Times New Roman" w:cs="Times New Roman"/>
+          <w:i/>
+          <w:sz w:val="28"/>
+          <w:lang w:val="en-US"/>
+        </w:rPr>
+        <w:t xml:space="preserve"> instead of total one</w:t>
       </w:r>
     </w:p>
     <w:p>
@@ -17915,7 +18338,23 @@
           <w:sz w:val="28"/>
           <w:lang w:val="en-US"/>
         </w:rPr>
-        <w:t xml:space="preserve"> and the equilibrium concentrations of basis particles and products will be calculated.</w:t>
+        <w:t xml:space="preserve"> and the equilibrium concentrations of basis </w:t>
+      </w:r>
+      <w:r>
+        <w:rPr>
+          <w:rFonts w:ascii="Times New Roman" w:hAnsi="Times New Roman" w:cs="Times New Roman"/>
+          <w:sz w:val="28"/>
+          <w:lang w:val="en-US"/>
+        </w:rPr>
+        <w:t>component</w:t>
+      </w:r>
+      <w:r>
+        <w:rPr>
+          <w:rFonts w:ascii="Times New Roman" w:hAnsi="Times New Roman" w:cs="Times New Roman"/>
+          <w:sz w:val="28"/>
+          <w:lang w:val="en-US"/>
+        </w:rPr>
+        <w:t>s and products will be calculated.</w:t>
       </w:r>
     </w:p>
     <w:p>
@@ -18076,25 +18515,7 @@
           <w:sz w:val="28"/>
           <w:lang w:val="en-US"/>
         </w:rPr>
-        <w:t xml:space="preserve"> save both input and output data in the file(s</w:t>
-      </w:r>
-      <w:proofErr w:type="gramStart"/>
-      <w:r>
-        <w:rPr>
-          <w:rFonts w:ascii="Times New Roman" w:hAnsi="Times New Roman" w:cs="Times New Roman"/>
-          <w:sz w:val="28"/>
-          <w:lang w:val="en-US"/>
-        </w:rPr>
-        <w:t>)</w:t>
-      </w:r>
-      <w:proofErr w:type="gramEnd"/>
-      <w:r>
-        <w:rPr>
-          <w:rFonts w:ascii="Times New Roman" w:hAnsi="Times New Roman" w:cs="Times New Roman"/>
-          <w:sz w:val="28"/>
-          <w:lang w:val="en-US"/>
-        </w:rPr>
-        <w:t xml:space="preserve"> so you could reproduce the research later or do minor modifications without retyping all the data from scratch.</w:t>
+        <w:t xml:space="preserve"> save both input and output data in the file(s) so you could reproduce the research later or do minor modifications without retyping all the data from scratch.</w:t>
       </w:r>
     </w:p>
     <w:p>
@@ -18779,7 +19200,15 @@
           <w:sz w:val="28"/>
           <w:lang w:val="en-US"/>
         </w:rPr>
-        <w:t>particle names</w:t>
+        <w:t>component</w:t>
+      </w:r>
+      <w:r>
+        <w:rPr>
+          <w:rFonts w:ascii="Times New Roman" w:hAnsi="Times New Roman" w:cs="Times New Roman"/>
+          <w:sz w:val="28"/>
+          <w:lang w:val="en-US"/>
+        </w:rPr>
+        <w:t xml:space="preserve"> names</w:t>
       </w:r>
     </w:p>
     <w:p>
@@ -19025,7 +19454,15 @@
           <w:sz w:val="28"/>
           <w:lang w:val="en-US"/>
         </w:rPr>
-        <w:t>particle names</w:t>
+        <w:t>component</w:t>
+      </w:r>
+      <w:r>
+        <w:rPr>
+          <w:rFonts w:ascii="Times New Roman" w:hAnsi="Times New Roman" w:cs="Times New Roman"/>
+          <w:sz w:val="28"/>
+          <w:lang w:val="en-US"/>
+        </w:rPr>
+        <w:t xml:space="preserve"> names</w:t>
       </w:r>
     </w:p>
     <w:p>
@@ -20920,7 +21357,16 @@
           <w:sz w:val="28"/>
           <w:lang w:val="en-US"/>
         </w:rPr>
-        <w:t>particle_names</w:t>
+        <w:t>component</w:t>
+      </w:r>
+      <w:r>
+        <w:rPr>
+          <w:rFonts w:ascii="Times New Roman" w:hAnsi="Times New Roman" w:cs="Times New Roman"/>
+          <w:i/>
+          <w:sz w:val="28"/>
+          <w:lang w:val="en-US"/>
+        </w:rPr>
+        <w:t>_names</w:t>
       </w:r>
       <w:r>
         <w:rPr>
@@ -20937,7 +21383,16 @@
           <w:sz w:val="28"/>
           <w:lang w:val="en-US"/>
         </w:rPr>
-        <w:t>particle to get fractions of</w:t>
+        <w:t>component</w:t>
+      </w:r>
+      <w:r>
+        <w:rPr>
+          <w:rFonts w:ascii="Times New Roman" w:hAnsi="Times New Roman" w:cs="Times New Roman"/>
+          <w:i/>
+          <w:sz w:val="28"/>
+          <w:lang w:val="en-US"/>
+        </w:rPr>
+        <w:t xml:space="preserve"> to get fractions of</w:t>
       </w:r>
       <w:r>
         <w:rPr>
@@ -20997,7 +21452,23 @@
           <w:sz w:val="28"/>
           <w:lang w:val="en-US"/>
         </w:rPr>
-        <w:t>The input data should be written into file as it is shown for stoichiometric matrix (Fig. 7), concentrations, equilibrium constants logarithms and particle name (Fig. 8).</w:t>
+        <w:t xml:space="preserve">The input data should be written into file as it is shown for stoichiometric matrix (Fig. 7), concentrations, equilibrium constants logarithms and </w:t>
+      </w:r>
+      <w:r>
+        <w:rPr>
+          <w:rFonts w:ascii="Times New Roman" w:hAnsi="Times New Roman" w:cs="Times New Roman"/>
+          <w:sz w:val="28"/>
+          <w:lang w:val="en-US"/>
+        </w:rPr>
+        <w:t>component</w:t>
+      </w:r>
+      <w:r>
+        <w:rPr>
+          <w:rFonts w:ascii="Times New Roman" w:hAnsi="Times New Roman" w:cs="Times New Roman"/>
+          <w:sz w:val="28"/>
+          <w:lang w:val="en-US"/>
+        </w:rPr>
+        <w:t xml:space="preserve"> name (Fig. 8).</w:t>
       </w:r>
     </w:p>
     <w:p>
@@ -21376,7 +21847,19 @@
         <w:rPr>
           <w:lang w:val="en-US"/>
         </w:rPr>
-        <w:t>3.7.4 Particle to get fractions of</w:t>
+        <w:t xml:space="preserve">3.7.4 </w:t>
+      </w:r>
+      <w:r>
+        <w:rPr>
+          <w:lang w:val="en-US"/>
+        </w:rPr>
+        <w:t>Component</w:t>
+      </w:r>
+      <w:r>
+        <w:rPr>
+          <w:lang w:val="en-US"/>
+        </w:rPr>
+        <w:t xml:space="preserve"> to get fractions of</w:t>
       </w:r>
       <w:bookmarkEnd w:id="32"/>
     </w:p>
@@ -21501,7 +21984,16 @@
           <w:sz w:val="28"/>
           <w:lang w:val="en-US"/>
         </w:rPr>
-        <w:t>particle name</w:t>
+        <w:t>component</w:t>
+      </w:r>
+      <w:r>
+        <w:rPr>
+          <w:rFonts w:ascii="Times New Roman" w:hAnsi="Times New Roman" w:cs="Times New Roman"/>
+          <w:i/>
+          <w:sz w:val="28"/>
+          <w:lang w:val="en-US"/>
+        </w:rPr>
+        <w:t xml:space="preserve"> name</w:t>
       </w:r>
       <w:r>
         <w:rPr>
@@ -24084,7 +24576,7 @@
           <w:sz w:val="28"/>
           <w:lang w:val="en-US"/>
         </w:rPr>
-        <w:t>particle</w:t>
+        <w:t>component</w:t>
       </w:r>
       <w:proofErr w:type="gramEnd"/>
       <w:r>
@@ -24492,7 +24984,23 @@
           <w:sz w:val="28"/>
           <w:lang w:val="en-US"/>
         </w:rPr>
-        <w:t xml:space="preserve"> form another matrix (particles as columns</w:t>
+        <w:t xml:space="preserve"> form another matrix (</w:t>
+      </w:r>
+      <w:r>
+        <w:rPr>
+          <w:rFonts w:ascii="Times New Roman" w:hAnsi="Times New Roman" w:cs="Times New Roman"/>
+          <w:sz w:val="28"/>
+          <w:lang w:val="en-US"/>
+        </w:rPr>
+        <w:t>component</w:t>
+      </w:r>
+      <w:r>
+        <w:rPr>
+          <w:rFonts w:ascii="Times New Roman" w:hAnsi="Times New Roman" w:cs="Times New Roman"/>
+          <w:sz w:val="28"/>
+          <w:lang w:val="en-US"/>
+        </w:rPr>
+        <w:t>s as columns</w:t>
       </w:r>
       <w:r>
         <w:rPr>
@@ -25108,7 +25616,19 @@
         <w:rPr>
           <w:lang w:val="en-US"/>
         </w:rPr>
-        <w:t>4.2.4 Particle names</w:t>
+        <w:t xml:space="preserve">4.2.4 </w:t>
+      </w:r>
+      <w:r>
+        <w:rPr>
+          <w:lang w:val="en-US"/>
+        </w:rPr>
+        <w:t>Component</w:t>
+      </w:r>
+      <w:r>
+        <w:rPr>
+          <w:lang w:val="en-US"/>
+        </w:rPr>
+        <w:t xml:space="preserve"> names</w:t>
       </w:r>
       <w:bookmarkEnd w:id="41"/>
     </w:p>
@@ -25161,7 +25681,23 @@
           <w:sz w:val="28"/>
           <w:lang w:val="en-US"/>
         </w:rPr>
-        <w:t xml:space="preserve">tables have the same names which are the names of the base particles. By </w:t>
+        <w:t xml:space="preserve">tables have the same names which are the names of the base </w:t>
+      </w:r>
+      <w:r>
+        <w:rPr>
+          <w:rFonts w:ascii="Times New Roman" w:hAnsi="Times New Roman" w:cs="Times New Roman"/>
+          <w:sz w:val="28"/>
+          <w:lang w:val="en-US"/>
+        </w:rPr>
+        <w:t>component</w:t>
+      </w:r>
+      <w:r>
+        <w:rPr>
+          <w:rFonts w:ascii="Times New Roman" w:hAnsi="Times New Roman" w:cs="Times New Roman"/>
+          <w:sz w:val="28"/>
+          <w:lang w:val="en-US"/>
+        </w:rPr>
+        <w:t xml:space="preserve">s. By </w:t>
       </w:r>
       <w:proofErr w:type="gramStart"/>
       <w:r>
@@ -25179,7 +25715,23 @@
           <w:sz w:val="28"/>
           <w:lang w:val="en-US"/>
         </w:rPr>
-        <w:t xml:space="preserve"> KEV uses particle names </w:t>
+        <w:t xml:space="preserve"> KEV uses </w:t>
+      </w:r>
+      <w:r>
+        <w:rPr>
+          <w:rFonts w:ascii="Times New Roman" w:hAnsi="Times New Roman" w:cs="Times New Roman"/>
+          <w:sz w:val="28"/>
+          <w:lang w:val="en-US"/>
+        </w:rPr>
+        <w:t>component</w:t>
+      </w:r>
+      <w:r>
+        <w:rPr>
+          <w:rFonts w:ascii="Times New Roman" w:hAnsi="Times New Roman" w:cs="Times New Roman"/>
+          <w:sz w:val="28"/>
+          <w:lang w:val="en-US"/>
+        </w:rPr>
+        <w:t xml:space="preserve"> names </w:t>
       </w:r>
       <w:r>
         <w:rPr>
@@ -25204,16 +25756,41 @@
           <w:sz w:val="28"/>
           <w:lang w:val="en-US"/>
         </w:rPr>
-        <w:t xml:space="preserve"> If you want to change them (and you’d better do) type new base particle names into the </w:t>
-      </w:r>
-      <w:r>
-        <w:rPr>
-          <w:rFonts w:ascii="Times New Roman" w:hAnsi="Times New Roman" w:cs="Times New Roman"/>
-          <w:i/>
-          <w:sz w:val="28"/>
-          <w:lang w:val="en-US"/>
-        </w:rPr>
-        <w:t>Particle names, comma separated</w:t>
+        <w:t xml:space="preserve"> If you want to change them (and you’d better do) type new base </w:t>
+      </w:r>
+      <w:r>
+        <w:rPr>
+          <w:rFonts w:ascii="Times New Roman" w:hAnsi="Times New Roman" w:cs="Times New Roman"/>
+          <w:sz w:val="28"/>
+          <w:lang w:val="en-US"/>
+        </w:rPr>
+        <w:t>component</w:t>
+      </w:r>
+      <w:r>
+        <w:rPr>
+          <w:rFonts w:ascii="Times New Roman" w:hAnsi="Times New Roman" w:cs="Times New Roman"/>
+          <w:sz w:val="28"/>
+          <w:lang w:val="en-US"/>
+        </w:rPr>
+        <w:t xml:space="preserve"> names into the </w:t>
+      </w:r>
+      <w:r>
+        <w:rPr>
+          <w:rFonts w:ascii="Times New Roman" w:hAnsi="Times New Roman" w:cs="Times New Roman"/>
+          <w:i/>
+          <w:sz w:val="28"/>
+          <w:lang w:val="en-US"/>
+        </w:rPr>
+        <w:t>Component</w:t>
+      </w:r>
+      <w:r>
+        <w:rPr>
+          <w:rFonts w:ascii="Times New Roman" w:hAnsi="Times New Roman" w:cs="Times New Roman"/>
+          <w:i/>
+          <w:sz w:val="28"/>
+          <w:lang w:val="en-US"/>
+        </w:rPr>
+        <w:t xml:space="preserve"> names, comma separated</w:t>
       </w:r>
       <w:r>
         <w:rPr>
@@ -25273,7 +25850,16 @@
           <w:sz w:val="28"/>
           <w:lang w:val="en-US"/>
         </w:rPr>
-        <w:t>Particle names, comma separated</w:t>
+        <w:t>Component</w:t>
+      </w:r>
+      <w:r>
+        <w:rPr>
+          <w:rFonts w:ascii="Times New Roman" w:hAnsi="Times New Roman" w:cs="Times New Roman"/>
+          <w:i/>
+          <w:sz w:val="28"/>
+          <w:lang w:val="en-US"/>
+        </w:rPr>
+        <w:t xml:space="preserve"> names, comma separated</w:t>
       </w:r>
       <w:r>
         <w:rPr>
@@ -26678,7 +27264,15 @@
           <w:sz w:val="28"/>
           <w:lang w:val="en-US"/>
         </w:rPr>
-        <w:t>particles</w:t>
+        <w:t>component</w:t>
+      </w:r>
+      <w:r>
+        <w:rPr>
+          <w:rFonts w:ascii="Times New Roman" w:hAnsi="Times New Roman" w:cs="Times New Roman"/>
+          <w:sz w:val="28"/>
+          <w:lang w:val="en-US"/>
+        </w:rPr>
+        <w:t>s</w:t>
       </w:r>
       <w:r>
         <w:rPr>
@@ -26710,7 +27304,23 @@
           <w:sz w:val="28"/>
           <w:lang w:val="en-US"/>
         </w:rPr>
-        <w:t xml:space="preserve">with particle names, e.g. </w:t>
+        <w:t xml:space="preserve">with </w:t>
+      </w:r>
+      <w:r>
+        <w:rPr>
+          <w:rFonts w:ascii="Times New Roman" w:hAnsi="Times New Roman" w:cs="Times New Roman"/>
+          <w:sz w:val="28"/>
+          <w:lang w:val="en-US"/>
+        </w:rPr>
+        <w:t>component</w:t>
+      </w:r>
+      <w:r>
+        <w:rPr>
+          <w:rFonts w:ascii="Times New Roman" w:hAnsi="Times New Roman" w:cs="Times New Roman"/>
+          <w:sz w:val="28"/>
+          <w:lang w:val="en-US"/>
+        </w:rPr>
+        <w:t xml:space="preserve"> names, e.g. </w:t>
       </w:r>
       <w:r>
         <w:rPr>
@@ -26744,7 +27354,23 @@
           <w:sz w:val="28"/>
           <w:lang w:val="en-US"/>
         </w:rPr>
-        <w:t>. There is no need in specifying somewhere, which particles are with unknown molar extinction coefficients – just do not add/remove the corresponding column from this table, and KEV does the rest.</w:t>
+        <w:t xml:space="preserve">. There is no need in specifying somewhere, which </w:t>
+      </w:r>
+      <w:r>
+        <w:rPr>
+          <w:rFonts w:ascii="Times New Roman" w:hAnsi="Times New Roman" w:cs="Times New Roman"/>
+          <w:sz w:val="28"/>
+          <w:lang w:val="en-US"/>
+        </w:rPr>
+        <w:t>component</w:t>
+      </w:r>
+      <w:r>
+        <w:rPr>
+          <w:rFonts w:ascii="Times New Roman" w:hAnsi="Times New Roman" w:cs="Times New Roman"/>
+          <w:sz w:val="28"/>
+          <w:lang w:val="en-US"/>
+        </w:rPr>
+        <w:t>s are with unknown molar extinction coefficients – just do not add/remove the corresponding column from this table, and KEV does the rest.</w:t>
       </w:r>
     </w:p>
     <w:p>
@@ -26786,7 +27412,23 @@
           <w:sz w:val="28"/>
           <w:lang w:val="en-US"/>
         </w:rPr>
-        <w:t xml:space="preserve"> and particle names should correspond to </w:t>
+        <w:t xml:space="preserve"> and </w:t>
+      </w:r>
+      <w:r>
+        <w:rPr>
+          <w:rFonts w:ascii="Times New Roman" w:hAnsi="Times New Roman" w:cs="Times New Roman"/>
+          <w:sz w:val="28"/>
+          <w:lang w:val="en-US"/>
+        </w:rPr>
+        <w:t>component</w:t>
+      </w:r>
+      <w:r>
+        <w:rPr>
+          <w:rFonts w:ascii="Times New Roman" w:hAnsi="Times New Roman" w:cs="Times New Roman"/>
+          <w:sz w:val="28"/>
+          <w:lang w:val="en-US"/>
+        </w:rPr>
+        <w:t xml:space="preserve"> names should correspond to </w:t>
       </w:r>
       <w:r>
         <w:rPr>
@@ -28113,7 +28755,23 @@
           <w:sz w:val="28"/>
           <w:lang w:val="en-US"/>
         </w:rPr>
-        <w:t>Check if particle (molecule) names are consistent between different tables i.e. coefficient, concentrations and molar extinction matrices</w:t>
+        <w:t xml:space="preserve">Check if </w:t>
+      </w:r>
+      <w:r>
+        <w:rPr>
+          <w:rFonts w:ascii="Times New Roman" w:hAnsi="Times New Roman" w:cs="Times New Roman"/>
+          <w:sz w:val="28"/>
+          <w:lang w:val="en-US"/>
+        </w:rPr>
+        <w:t>component</w:t>
+      </w:r>
+      <w:r>
+        <w:rPr>
+          <w:rFonts w:ascii="Times New Roman" w:hAnsi="Times New Roman" w:cs="Times New Roman"/>
+          <w:sz w:val="28"/>
+          <w:lang w:val="en-US"/>
+        </w:rPr>
+        <w:t xml:space="preserve"> (molecule) names are consistent between different tables i.e. coefficient, concentrations and molar extinction matrices</w:t>
       </w:r>
     </w:p>
     <w:p>
@@ -28505,7 +29163,23 @@
           <w:sz w:val="28"/>
           <w:lang w:val="en-US"/>
         </w:rPr>
-        <w:t xml:space="preserve"> all the equilibrium concentrations for basis particles and products</w:t>
+        <w:t xml:space="preserve"> all the equilibrium concentrations for basis </w:t>
+      </w:r>
+      <w:r>
+        <w:rPr>
+          <w:rFonts w:ascii="Times New Roman" w:hAnsi="Times New Roman" w:cs="Times New Roman"/>
+          <w:sz w:val="28"/>
+          <w:lang w:val="en-US"/>
+        </w:rPr>
+        <w:t>component</w:t>
+      </w:r>
+      <w:r>
+        <w:rPr>
+          <w:rFonts w:ascii="Times New Roman" w:hAnsi="Times New Roman" w:cs="Times New Roman"/>
+          <w:sz w:val="28"/>
+          <w:lang w:val="en-US"/>
+        </w:rPr>
+        <w:t>s and products</w:t>
       </w:r>
     </w:p>
     <w:p>
@@ -29755,25 +30429,7 @@
           <w:sz w:val="28"/>
           <w:lang w:val="en-US"/>
         </w:rPr>
-        <w:t>TIP: Even if you input data manually you could save both input and output data in the file(s</w:t>
-      </w:r>
-      <w:proofErr w:type="gramStart"/>
-      <w:r>
-        <w:rPr>
-          <w:rFonts w:ascii="Times New Roman" w:hAnsi="Times New Roman" w:cs="Times New Roman"/>
-          <w:sz w:val="28"/>
-          <w:lang w:val="en-US"/>
-        </w:rPr>
-        <w:t>)</w:t>
-      </w:r>
-      <w:proofErr w:type="gramEnd"/>
-      <w:r>
-        <w:rPr>
-          <w:rFonts w:ascii="Times New Roman" w:hAnsi="Times New Roman" w:cs="Times New Roman"/>
-          <w:sz w:val="28"/>
-          <w:lang w:val="en-US"/>
-        </w:rPr>
-        <w:t xml:space="preserve"> so you could reproduce the research later or do minor modifications without retyping all the data from scratch.</w:t>
+        <w:t>TIP: Even if you input data manually you could save both input and output data in the file(s) so you could reproduce the research later or do minor modifications without retyping all the data from scratch.</w:t>
       </w:r>
     </w:p>
     <w:p>
@@ -30323,7 +30979,15 @@
           <w:sz w:val="28"/>
           <w:lang w:val="en-US"/>
         </w:rPr>
-        <w:t>particle names</w:t>
+        <w:t>component</w:t>
+      </w:r>
+      <w:r>
+        <w:rPr>
+          <w:rFonts w:ascii="Times New Roman" w:hAnsi="Times New Roman" w:cs="Times New Roman"/>
+          <w:sz w:val="28"/>
+          <w:lang w:val="en-US"/>
+        </w:rPr>
+        <w:t xml:space="preserve"> names</w:t>
       </w:r>
       <w:r>
         <w:rPr>
@@ -30557,7 +31221,15 @@
           <w:sz w:val="28"/>
           <w:lang w:val="en-US"/>
         </w:rPr>
-        <w:t>particle names</w:t>
+        <w:t>component</w:t>
+      </w:r>
+      <w:r>
+        <w:rPr>
+          <w:rFonts w:ascii="Times New Roman" w:hAnsi="Times New Roman" w:cs="Times New Roman"/>
+          <w:sz w:val="28"/>
+          <w:lang w:val="en-US"/>
+        </w:rPr>
+        <w:t xml:space="preserve"> names</w:t>
       </w:r>
     </w:p>
     <w:p>
@@ -31468,7 +32140,23 @@
           <w:sz w:val="28"/>
           <w:lang w:val="en-US"/>
         </w:rPr>
-        <w:t>“wavelength”, particle names</w:t>
+        <w:t xml:space="preserve">“wavelength”, </w:t>
+      </w:r>
+      <w:r>
+        <w:rPr>
+          <w:rFonts w:ascii="Times New Roman" w:hAnsi="Times New Roman" w:cs="Times New Roman"/>
+          <w:sz w:val="28"/>
+          <w:lang w:val="en-US"/>
+        </w:rPr>
+        <w:t>component</w:t>
+      </w:r>
+      <w:r>
+        <w:rPr>
+          <w:rFonts w:ascii="Times New Roman" w:hAnsi="Times New Roman" w:cs="Times New Roman"/>
+          <w:sz w:val="28"/>
+          <w:lang w:val="en-US"/>
+        </w:rPr>
+        <w:t xml:space="preserve"> names</w:t>
       </w:r>
     </w:p>
     <w:p>
@@ -32716,7 +33404,23 @@
           <w:sz w:val="28"/>
           <w:lang w:val="en-US"/>
         </w:rPr>
-        <w:t xml:space="preserve">for particles and wavelengths or calculate them using KEV’s </w:t>
+        <w:t xml:space="preserve">for </w:t>
+      </w:r>
+      <w:r>
+        <w:rPr>
+          <w:rFonts w:ascii="Times New Roman" w:hAnsi="Times New Roman" w:cs="Times New Roman"/>
+          <w:sz w:val="28"/>
+          <w:lang w:val="en-US"/>
+        </w:rPr>
+        <w:t>component</w:t>
+      </w:r>
+      <w:r>
+        <w:rPr>
+          <w:rFonts w:ascii="Times New Roman" w:hAnsi="Times New Roman" w:cs="Times New Roman"/>
+          <w:sz w:val="28"/>
+          <w:lang w:val="en-US"/>
+        </w:rPr>
+        <w:t xml:space="preserve">s and wavelengths or calculate them using KEV’s </w:t>
       </w:r>
       <w:r>
         <w:rPr>
@@ -33629,7 +34333,23 @@
           <w:sz w:val="28"/>
           <w:lang w:val="en-US"/>
         </w:rPr>
-        <w:t xml:space="preserve">Since the whole spectra were taken for calculations, the molar extinction coefficients values at all wavelengths are calculated for the unknown particles. It allows plotting their spectrum in any software with this functional (MS Excel, Origin </w:t>
+        <w:t xml:space="preserve">Since the whole spectra were taken for calculations, the molar extinction coefficients values at all wavelengths are calculated for the unknown </w:t>
+      </w:r>
+      <w:r>
+        <w:rPr>
+          <w:rFonts w:ascii="Times New Roman" w:hAnsi="Times New Roman" w:cs="Times New Roman"/>
+          <w:sz w:val="28"/>
+          <w:lang w:val="en-US"/>
+        </w:rPr>
+        <w:t>component</w:t>
+      </w:r>
+      <w:r>
+        <w:rPr>
+          <w:rFonts w:ascii="Times New Roman" w:hAnsi="Times New Roman" w:cs="Times New Roman"/>
+          <w:sz w:val="28"/>
+          <w:lang w:val="en-US"/>
+        </w:rPr>
+        <w:t xml:space="preserve">s. It allows plotting their spectrum in any software with this functional (MS Excel, </w:t>
       </w:r>
       <w:r>
         <w:rPr>
@@ -33638,7 +34358,7 @@
           <w:lang w:val="en-US"/>
         </w:rPr>
         <w:lastRenderedPageBreak/>
-        <w:t>etc.). Wonderful, isn’t it? It also provides an additional possibility to check the validity of constant calculation – if the calculated spectrum differs drastically from the experimental one or contains non-sense values (negative or too high ones), the results are incorrect.</w:t>
+        <w:t>Origin etc.). Wonderful, isn’t it? It also provides an additional possibility to check the validity of constant calculation – if the calculated spectrum differs drastically from the experimental one or contains non-sense values (negative or too high ones), the results are incorrect.</w:t>
       </w:r>
     </w:p>
     <w:p>
@@ -33865,7 +34585,23 @@
           <w:sz w:val="28"/>
           <w:lang w:val="en-US"/>
         </w:rPr>
-        <w:t>. KEV allows calculating molar extinction coefficients for every wavelength, for entire spectra of compounds. They could be easily taken for the constant evaluations and unknown particles spectra calculations.</w:t>
+        <w:t xml:space="preserve">. KEV allows calculating molar extinction coefficients for every wavelength, for entire spectra of compounds. They could be easily taken for the constant evaluations and unknown </w:t>
+      </w:r>
+      <w:r>
+        <w:rPr>
+          <w:rFonts w:ascii="Times New Roman" w:hAnsi="Times New Roman" w:cs="Times New Roman"/>
+          <w:sz w:val="28"/>
+          <w:lang w:val="en-US"/>
+        </w:rPr>
+        <w:t>component</w:t>
+      </w:r>
+      <w:r>
+        <w:rPr>
+          <w:rFonts w:ascii="Times New Roman" w:hAnsi="Times New Roman" w:cs="Times New Roman"/>
+          <w:sz w:val="28"/>
+          <w:lang w:val="en-US"/>
+        </w:rPr>
+        <w:t>s spectra calculations.</w:t>
       </w:r>
     </w:p>
     <w:p>
@@ -34178,7 +34914,23 @@
           <w:sz w:val="28"/>
           <w:lang w:val="en-US"/>
         </w:rPr>
-        <w:t xml:space="preserve"> with particle name and its total concentrations provided</w:t>
+        <w:t xml:space="preserve"> with </w:t>
+      </w:r>
+      <w:r>
+        <w:rPr>
+          <w:rFonts w:ascii="Times New Roman" w:hAnsi="Times New Roman" w:cs="Times New Roman"/>
+          <w:sz w:val="28"/>
+          <w:lang w:val="en-US"/>
+        </w:rPr>
+        <w:t>component</w:t>
+      </w:r>
+      <w:r>
+        <w:rPr>
+          <w:rFonts w:ascii="Times New Roman" w:hAnsi="Times New Roman" w:cs="Times New Roman"/>
+          <w:sz w:val="28"/>
+          <w:lang w:val="en-US"/>
+        </w:rPr>
+        <w:t xml:space="preserve"> name and its total concentrations provided</w:t>
       </w:r>
       <w:r>
         <w:rPr>
@@ -34345,7 +35097,15 @@
           <w:sz w:val="28"/>
           <w:lang w:val="en-US"/>
         </w:rPr>
-        <w:t>particle name</w:t>
+        <w:t>component</w:t>
+      </w:r>
+      <w:r>
+        <w:rPr>
+          <w:rFonts w:ascii="Times New Roman" w:hAnsi="Times New Roman" w:cs="Times New Roman"/>
+          <w:sz w:val="28"/>
+          <w:lang w:val="en-US"/>
+        </w:rPr>
+        <w:t xml:space="preserve"> name</w:t>
       </w:r>
     </w:p>
     <w:p>
@@ -36197,7 +36957,23 @@
           <w:sz w:val="28"/>
           <w:lang w:val="en-US"/>
         </w:rPr>
-        <w:t>Let us consider the reaction of pyridoxine protonation in aqueous solution [1]. The experiment was designed as follows: pyridoxine hydrochloride (0.01017 M) was in the potentiometric cell (19.77 ml), and standardized NaOH (0.1347 M) served as a titrant. Therefore, there will be three basis particles: H, L, and OH. The following reactions should be considered:</w:t>
+        <w:t xml:space="preserve">Let us consider the reaction of pyridoxine protonation in aqueous solution [1]. The experiment was designed as follows: pyridoxine hydrochloride (0.01017 M) was in the potentiometric cell (19.77 ml), and standardized NaOH (0.1347 M) served as a titrant. Therefore, there will be three basis </w:t>
+      </w:r>
+      <w:r>
+        <w:rPr>
+          <w:rFonts w:ascii="Times New Roman" w:hAnsi="Times New Roman" w:cs="Times New Roman"/>
+          <w:sz w:val="28"/>
+          <w:lang w:val="en-US"/>
+        </w:rPr>
+        <w:t>component</w:t>
+      </w:r>
+      <w:r>
+        <w:rPr>
+          <w:rFonts w:ascii="Times New Roman" w:hAnsi="Times New Roman" w:cs="Times New Roman"/>
+          <w:sz w:val="28"/>
+          <w:lang w:val="en-US"/>
+        </w:rPr>
+        <w:t>s: H, L, and OH. The following reactions should be considered:</w:t>
       </w:r>
     </w:p>
     <w:p>
@@ -37110,7 +37886,23 @@
           <w:sz w:val="28"/>
           <w:lang w:val="en-US"/>
         </w:rPr>
-        <w:t>EMF values for certain indicator particle with their experimental deviations</w:t>
+        <w:t xml:space="preserve">EMF values for certain indicator </w:t>
+      </w:r>
+      <w:r>
+        <w:rPr>
+          <w:rFonts w:ascii="Times New Roman" w:hAnsi="Times New Roman" w:cs="Times New Roman"/>
+          <w:sz w:val="28"/>
+          <w:lang w:val="en-US"/>
+        </w:rPr>
+        <w:t>component</w:t>
+      </w:r>
+      <w:r>
+        <w:rPr>
+          <w:rFonts w:ascii="Times New Roman" w:hAnsi="Times New Roman" w:cs="Times New Roman"/>
+          <w:sz w:val="28"/>
+          <w:lang w:val="en-US"/>
+        </w:rPr>
+        <w:t xml:space="preserve"> with their experimental deviations</w:t>
       </w:r>
     </w:p>
     <w:p>
@@ -37158,7 +37950,23 @@
           <w:sz w:val="28"/>
           <w:lang w:val="en-US"/>
         </w:rPr>
-        <w:t>indicator particle as EMF</w:t>
+        <w:t xml:space="preserve">indicator </w:t>
+      </w:r>
+      <w:r>
+        <w:rPr>
+          <w:rFonts w:ascii="Times New Roman" w:hAnsi="Times New Roman" w:cs="Times New Roman"/>
+          <w:sz w:val="28"/>
+          <w:lang w:val="en-US"/>
+        </w:rPr>
+        <w:t>component</w:t>
+      </w:r>
+      <w:r>
+        <w:rPr>
+          <w:rFonts w:ascii="Times New Roman" w:hAnsi="Times New Roman" w:cs="Times New Roman"/>
+          <w:sz w:val="28"/>
+          <w:lang w:val="en-US"/>
+        </w:rPr>
+        <w:t xml:space="preserve"> as EMF</w:t>
       </w:r>
     </w:p>
     <w:p>
@@ -37465,7 +38273,39 @@
           <w:sz w:val="28"/>
           <w:lang w:val="en-US"/>
         </w:rPr>
-        <w:t>he name of indicator particle should be specified in the “particle” column of the “EMD and deviations” table!</w:t>
+        <w:t xml:space="preserve">he name of indicator </w:t>
+      </w:r>
+      <w:r>
+        <w:rPr>
+          <w:rFonts w:ascii="Times New Roman" w:hAnsi="Times New Roman" w:cs="Times New Roman"/>
+          <w:sz w:val="28"/>
+          <w:lang w:val="en-US"/>
+        </w:rPr>
+        <w:t>component</w:t>
+      </w:r>
+      <w:r>
+        <w:rPr>
+          <w:rFonts w:ascii="Times New Roman" w:hAnsi="Times New Roman" w:cs="Times New Roman"/>
+          <w:sz w:val="28"/>
+          <w:lang w:val="en-US"/>
+        </w:rPr>
+        <w:t xml:space="preserve"> should be specified in the “</w:t>
+      </w:r>
+      <w:r>
+        <w:rPr>
+          <w:rFonts w:ascii="Times New Roman" w:hAnsi="Times New Roman" w:cs="Times New Roman"/>
+          <w:sz w:val="28"/>
+          <w:lang w:val="en-US"/>
+        </w:rPr>
+        <w:t>component</w:t>
+      </w:r>
+      <w:r>
+        <w:rPr>
+          <w:rFonts w:ascii="Times New Roman" w:hAnsi="Times New Roman" w:cs="Times New Roman"/>
+          <w:sz w:val="28"/>
+          <w:lang w:val="en-US"/>
+        </w:rPr>
+        <w:t>” column of the “EMD and deviations” table!</w:t>
       </w:r>
     </w:p>
     <w:p>
@@ -38232,7 +39072,23 @@
           <w:sz w:val="28"/>
           <w:lang w:val="en-US"/>
         </w:rPr>
-        <w:t xml:space="preserve"> [1]. The experiment was designed as follows: pyridoxine hydrochloride (0.01017 M) was in the potentiometric cell (19.77 ml), and standardized NaOH (0.1347 M) served as a titrant. Therefore, there will be three basis particles: H, L, and OH. The following reactions</w:t>
+        <w:t xml:space="preserve"> [1]. The experiment was designed as follows: pyridoxine hydrochloride (0.01017 M) was in the potentiometric cell (19.77 ml), and standardized NaOH (0.1347 M) served as a titrant. Therefore, there will be three basis </w:t>
+      </w:r>
+      <w:r>
+        <w:rPr>
+          <w:rFonts w:ascii="Times New Roman" w:hAnsi="Times New Roman" w:cs="Times New Roman"/>
+          <w:sz w:val="28"/>
+          <w:lang w:val="en-US"/>
+        </w:rPr>
+        <w:t>component</w:t>
+      </w:r>
+      <w:r>
+        <w:rPr>
+          <w:rFonts w:ascii="Times New Roman" w:hAnsi="Times New Roman" w:cs="Times New Roman"/>
+          <w:sz w:val="28"/>
+          <w:lang w:val="en-US"/>
+        </w:rPr>
+        <w:t>s: H, L, and OH. The following reactions</w:t>
       </w:r>
       <w:r>
         <w:rPr>
@@ -40042,7 +40898,23 @@
           <w:sz w:val="28"/>
           <w:lang w:val="en-US"/>
         </w:rPr>
-        <w:t>Remember the columns correspond to the particle names, so</w:t>
+        <w:t xml:space="preserve">Remember the columns correspond to the </w:t>
+      </w:r>
+      <w:r>
+        <w:rPr>
+          <w:rFonts w:ascii="Times New Roman" w:hAnsi="Times New Roman" w:cs="Times New Roman"/>
+          <w:sz w:val="28"/>
+          <w:lang w:val="en-US"/>
+        </w:rPr>
+        <w:t>component</w:t>
+      </w:r>
+      <w:r>
+        <w:rPr>
+          <w:rFonts w:ascii="Times New Roman" w:hAnsi="Times New Roman" w:cs="Times New Roman"/>
+          <w:sz w:val="28"/>
+          <w:lang w:val="en-US"/>
+        </w:rPr>
+        <w:t xml:space="preserve"> names, so</w:t>
       </w:r>
       <w:r>
         <w:rPr>
@@ -40124,7 +40996,19 @@
         <w:rPr>
           <w:lang w:val="en-US"/>
         </w:rPr>
-        <w:t>5.2.4 Particle names</w:t>
+        <w:t xml:space="preserve">5.2.4 </w:t>
+      </w:r>
+      <w:r>
+        <w:rPr>
+          <w:lang w:val="en-US"/>
+        </w:rPr>
+        <w:t>Component</w:t>
+      </w:r>
+      <w:r>
+        <w:rPr>
+          <w:lang w:val="en-US"/>
+        </w:rPr>
+        <w:t xml:space="preserve"> names</w:t>
       </w:r>
       <w:bookmarkEnd w:id="72"/>
     </w:p>
@@ -40177,7 +41061,23 @@
           <w:sz w:val="28"/>
           <w:lang w:val="en-US"/>
         </w:rPr>
-        <w:t xml:space="preserve">tables have the same names which are the names of the base particles. By </w:t>
+        <w:t xml:space="preserve">tables have the same names which are the names of the base </w:t>
+      </w:r>
+      <w:r>
+        <w:rPr>
+          <w:rFonts w:ascii="Times New Roman" w:hAnsi="Times New Roman" w:cs="Times New Roman"/>
+          <w:sz w:val="28"/>
+          <w:lang w:val="en-US"/>
+        </w:rPr>
+        <w:t>component</w:t>
+      </w:r>
+      <w:r>
+        <w:rPr>
+          <w:rFonts w:ascii="Times New Roman" w:hAnsi="Times New Roman" w:cs="Times New Roman"/>
+          <w:sz w:val="28"/>
+          <w:lang w:val="en-US"/>
+        </w:rPr>
+        <w:t xml:space="preserve">s. By </w:t>
       </w:r>
       <w:proofErr w:type="gramStart"/>
       <w:r>
@@ -40195,7 +41095,23 @@
           <w:sz w:val="28"/>
           <w:lang w:val="en-US"/>
         </w:rPr>
-        <w:t xml:space="preserve"> KEV uses particle names </w:t>
+        <w:t xml:space="preserve"> KEV uses </w:t>
+      </w:r>
+      <w:r>
+        <w:rPr>
+          <w:rFonts w:ascii="Times New Roman" w:hAnsi="Times New Roman" w:cs="Times New Roman"/>
+          <w:sz w:val="28"/>
+          <w:lang w:val="en-US"/>
+        </w:rPr>
+        <w:t>component</w:t>
+      </w:r>
+      <w:r>
+        <w:rPr>
+          <w:rFonts w:ascii="Times New Roman" w:hAnsi="Times New Roman" w:cs="Times New Roman"/>
+          <w:sz w:val="28"/>
+          <w:lang w:val="en-US"/>
+        </w:rPr>
+        <w:t xml:space="preserve"> names </w:t>
       </w:r>
       <w:r>
         <w:rPr>
@@ -40220,16 +41136,41 @@
           <w:sz w:val="28"/>
           <w:lang w:val="en-US"/>
         </w:rPr>
-        <w:t xml:space="preserve"> If you want to change them (and you’d better do) type new base particle names into the </w:t>
-      </w:r>
-      <w:r>
-        <w:rPr>
-          <w:rFonts w:ascii="Times New Roman" w:hAnsi="Times New Roman" w:cs="Times New Roman"/>
-          <w:i/>
-          <w:sz w:val="28"/>
-          <w:lang w:val="en-US"/>
-        </w:rPr>
-        <w:t>Particle names, comma separated</w:t>
+        <w:t xml:space="preserve"> If you want to change them (and you’d better do) type new base </w:t>
+      </w:r>
+      <w:r>
+        <w:rPr>
+          <w:rFonts w:ascii="Times New Roman" w:hAnsi="Times New Roman" w:cs="Times New Roman"/>
+          <w:sz w:val="28"/>
+          <w:lang w:val="en-US"/>
+        </w:rPr>
+        <w:t>component</w:t>
+      </w:r>
+      <w:r>
+        <w:rPr>
+          <w:rFonts w:ascii="Times New Roman" w:hAnsi="Times New Roman" w:cs="Times New Roman"/>
+          <w:sz w:val="28"/>
+          <w:lang w:val="en-US"/>
+        </w:rPr>
+        <w:t xml:space="preserve"> names into the </w:t>
+      </w:r>
+      <w:r>
+        <w:rPr>
+          <w:rFonts w:ascii="Times New Roman" w:hAnsi="Times New Roman" w:cs="Times New Roman"/>
+          <w:i/>
+          <w:sz w:val="28"/>
+          <w:lang w:val="en-US"/>
+        </w:rPr>
+        <w:t>Component</w:t>
+      </w:r>
+      <w:r>
+        <w:rPr>
+          <w:rFonts w:ascii="Times New Roman" w:hAnsi="Times New Roman" w:cs="Times New Roman"/>
+          <w:i/>
+          <w:sz w:val="28"/>
+          <w:lang w:val="en-US"/>
+        </w:rPr>
+        <w:t xml:space="preserve"> names, comma separated</w:t>
       </w:r>
       <w:r>
         <w:rPr>
@@ -40289,7 +41230,16 @@
           <w:sz w:val="28"/>
           <w:lang w:val="en-US"/>
         </w:rPr>
-        <w:t>Particle names, comma separated</w:t>
+        <w:t>Component</w:t>
+      </w:r>
+      <w:r>
+        <w:rPr>
+          <w:rFonts w:ascii="Times New Roman" w:hAnsi="Times New Roman" w:cs="Times New Roman"/>
+          <w:i/>
+          <w:sz w:val="28"/>
+          <w:lang w:val="en-US"/>
+        </w:rPr>
+        <w:t xml:space="preserve"> names, comma separated</w:t>
       </w:r>
       <w:r>
         <w:rPr>
@@ -40524,7 +41474,7 @@
           <w:sz w:val="28"/>
           <w:lang w:val="en-US"/>
         </w:rPr>
-        <w:t>particle</w:t>
+        <w:t>component</w:t>
       </w:r>
       <w:r>
         <w:rPr>
@@ -40540,7 +41490,23 @@
           <w:sz w:val="28"/>
           <w:lang w:val="en-US"/>
         </w:rPr>
-        <w:t xml:space="preserve">The name of indicated particle. It is </w:t>
+        <w:t xml:space="preserve">The name of indicated </w:t>
+      </w:r>
+      <w:r>
+        <w:rPr>
+          <w:rFonts w:ascii="Times New Roman" w:hAnsi="Times New Roman" w:cs="Times New Roman"/>
+          <w:sz w:val="28"/>
+          <w:lang w:val="en-US"/>
+        </w:rPr>
+        <w:t>component</w:t>
+      </w:r>
+      <w:r>
+        <w:rPr>
+          <w:rFonts w:ascii="Times New Roman" w:hAnsi="Times New Roman" w:cs="Times New Roman"/>
+          <w:sz w:val="28"/>
+          <w:lang w:val="en-US"/>
+        </w:rPr>
+        <w:t xml:space="preserve">. It is </w:t>
       </w:r>
       <w:r>
         <w:rPr>
@@ -40673,7 +41639,7 @@
           <w:sz w:val="28"/>
           <w:lang w:val="en-US"/>
         </w:rPr>
-        <w:t>particle</w:t>
+        <w:t>component</w:t>
       </w:r>
       <w:r>
         <w:rPr>
@@ -40698,7 +41664,23 @@
           <w:sz w:val="28"/>
           <w:lang w:val="en-US"/>
         </w:rPr>
-        <w:t xml:space="preserve"> must contain the same designation of indicator particle as you have given to experimental values</w:t>
+        <w:t xml:space="preserve"> must contain the same designation of indicator </w:t>
+      </w:r>
+      <w:r>
+        <w:rPr>
+          <w:rFonts w:ascii="Times New Roman" w:hAnsi="Times New Roman" w:cs="Times New Roman"/>
+          <w:sz w:val="28"/>
+          <w:lang w:val="en-US"/>
+        </w:rPr>
+        <w:t>component</w:t>
+      </w:r>
+      <w:r>
+        <w:rPr>
+          <w:rFonts w:ascii="Times New Roman" w:hAnsi="Times New Roman" w:cs="Times New Roman"/>
+          <w:sz w:val="28"/>
+          <w:lang w:val="en-US"/>
+        </w:rPr>
+        <w:t xml:space="preserve"> as you have given to experimental values</w:t>
       </w:r>
     </w:p>
     <w:p>
@@ -41192,7 +42174,23 @@
           <w:sz w:val="28"/>
           <w:lang w:val="en-US"/>
         </w:rPr>
-        <w:t>Standard potential and Nernst slope must be determined prior the calculations using, e.g., calibrating plot graph, i.e. the dependence of EMF on the logarithm of indicator particle concentration.</w:t>
+        <w:t xml:space="preserve">Standard potential and Nernst slope must be determined prior the calculations using, e.g., calibrating plot graph, i.e. the dependence of EMF on the logarithm of indicator </w:t>
+      </w:r>
+      <w:r>
+        <w:rPr>
+          <w:rFonts w:ascii="Times New Roman" w:hAnsi="Times New Roman" w:cs="Times New Roman"/>
+          <w:sz w:val="28"/>
+          <w:lang w:val="en-US"/>
+        </w:rPr>
+        <w:t>component</w:t>
+      </w:r>
+      <w:r>
+        <w:rPr>
+          <w:rFonts w:ascii="Times New Roman" w:hAnsi="Times New Roman" w:cs="Times New Roman"/>
+          <w:sz w:val="28"/>
+          <w:lang w:val="en-US"/>
+        </w:rPr>
+        <w:t xml:space="preserve"> concentration.</w:t>
       </w:r>
     </w:p>
     <w:p>
@@ -41258,7 +42256,23 @@
           <w:sz w:val="28"/>
           <w:lang w:val="en-US"/>
         </w:rPr>
-        <w:t xml:space="preserve">logarithms of indicator particle value </w:t>
+        <w:t xml:space="preserve">logarithms of indicator </w:t>
+      </w:r>
+      <w:r>
+        <w:rPr>
+          <w:rFonts w:ascii="Times New Roman" w:hAnsi="Times New Roman" w:cs="Times New Roman"/>
+          <w:sz w:val="28"/>
+          <w:lang w:val="en-US"/>
+        </w:rPr>
+        <w:t>component</w:t>
+      </w:r>
+      <w:r>
+        <w:rPr>
+          <w:rFonts w:ascii="Times New Roman" w:hAnsi="Times New Roman" w:cs="Times New Roman"/>
+          <w:sz w:val="28"/>
+          <w:lang w:val="en-US"/>
+        </w:rPr>
+        <w:t xml:space="preserve"> value </w:t>
       </w:r>
       <w:r>
         <w:rPr>
@@ -41491,7 +42505,23 @@
           <w:sz w:val="28"/>
           <w:lang w:val="en-US"/>
         </w:rPr>
-        <w:t>Check if particle (molecule) names are consistent between different tables i.e. coefficient, concentrations and molar extinction matrices</w:t>
+        <w:t xml:space="preserve">Check if </w:t>
+      </w:r>
+      <w:r>
+        <w:rPr>
+          <w:rFonts w:ascii="Times New Roman" w:hAnsi="Times New Roman" w:cs="Times New Roman"/>
+          <w:sz w:val="28"/>
+          <w:lang w:val="en-US"/>
+        </w:rPr>
+        <w:t>component</w:t>
+      </w:r>
+      <w:r>
+        <w:rPr>
+          <w:rFonts w:ascii="Times New Roman" w:hAnsi="Times New Roman" w:cs="Times New Roman"/>
+          <w:sz w:val="28"/>
+          <w:lang w:val="en-US"/>
+        </w:rPr>
+        <w:t xml:space="preserve"> (molecule) names are consistent between different tables i.e. coefficient, concentrations and molar extinction matrices</w:t>
       </w:r>
     </w:p>
     <w:p>
@@ -42003,7 +43033,23 @@
           <w:sz w:val="28"/>
           <w:lang w:val="en-US"/>
         </w:rPr>
-        <w:t xml:space="preserve"> all the equilibrium concentrations for basis particles and products</w:t>
+        <w:t xml:space="preserve"> all the equilibrium concentrations for basis </w:t>
+      </w:r>
+      <w:r>
+        <w:rPr>
+          <w:rFonts w:ascii="Times New Roman" w:hAnsi="Times New Roman" w:cs="Times New Roman"/>
+          <w:sz w:val="28"/>
+          <w:lang w:val="en-US"/>
+        </w:rPr>
+        <w:t>component</w:t>
+      </w:r>
+      <w:r>
+        <w:rPr>
+          <w:rFonts w:ascii="Times New Roman" w:hAnsi="Times New Roman" w:cs="Times New Roman"/>
+          <w:sz w:val="28"/>
+          <w:lang w:val="en-US"/>
+        </w:rPr>
+        <w:t>s and products</w:t>
       </w:r>
     </w:p>
     <w:p>
@@ -42052,7 +43098,23 @@
           <w:sz w:val="28"/>
           <w:lang w:val="en-US"/>
         </w:rPr>
-        <w:t>the EMF values calculated using calculated equilibrium concentrations of the indicator particle and input standard potential and Nernst slope.</w:t>
+        <w:t xml:space="preserve">the EMF values calculated using calculated equilibrium concentrations of the indicator </w:t>
+      </w:r>
+      <w:r>
+        <w:rPr>
+          <w:rFonts w:ascii="Times New Roman" w:hAnsi="Times New Roman" w:cs="Times New Roman"/>
+          <w:sz w:val="28"/>
+          <w:lang w:val="en-US"/>
+        </w:rPr>
+        <w:t>component</w:t>
+      </w:r>
+      <w:r>
+        <w:rPr>
+          <w:rFonts w:ascii="Times New Roman" w:hAnsi="Times New Roman" w:cs="Times New Roman"/>
+          <w:sz w:val="28"/>
+          <w:lang w:val="en-US"/>
+        </w:rPr>
+        <w:t xml:space="preserve"> and input standard potential and Nernst slope.</w:t>
       </w:r>
     </w:p>
     <w:p>
@@ -42796,25 +43858,7 @@
           <w:lang w:val="en-US"/>
         </w:rPr>
         <w:lastRenderedPageBreak/>
-        <w:t>TIP: Even if you input data manually you could save both input and output data in the file(s</w:t>
-      </w:r>
-      <w:proofErr w:type="gramStart"/>
-      <w:r>
-        <w:rPr>
-          <w:rFonts w:ascii="Times New Roman" w:hAnsi="Times New Roman" w:cs="Times New Roman"/>
-          <w:sz w:val="28"/>
-          <w:lang w:val="en-US"/>
-        </w:rPr>
-        <w:t>)</w:t>
-      </w:r>
-      <w:proofErr w:type="gramEnd"/>
-      <w:r>
-        <w:rPr>
-          <w:rFonts w:ascii="Times New Roman" w:hAnsi="Times New Roman" w:cs="Times New Roman"/>
-          <w:sz w:val="28"/>
-          <w:lang w:val="en-US"/>
-        </w:rPr>
-        <w:t xml:space="preserve"> so you could reproduce the research later or do minor modifications without retyping all the data from scratch.</w:t>
+        <w:t>TIP: Even if you input data manually you could save both input and output data in the file(s) so you could reproduce the research later or do minor modifications without retyping all the data from scratch.</w:t>
       </w:r>
     </w:p>
     <w:p>
@@ -43360,7 +44404,15 @@
           <w:sz w:val="28"/>
           <w:lang w:val="en-US"/>
         </w:rPr>
-        <w:t>particle names, “name”</w:t>
+        <w:t>component</w:t>
+      </w:r>
+      <w:r>
+        <w:rPr>
+          <w:rFonts w:ascii="Times New Roman" w:hAnsi="Times New Roman" w:cs="Times New Roman"/>
+          <w:sz w:val="28"/>
+          <w:lang w:val="en-US"/>
+        </w:rPr>
+        <w:t xml:space="preserve"> names, “name”</w:t>
       </w:r>
     </w:p>
     <w:p>
@@ -43583,7 +44635,15 @@
           <w:sz w:val="28"/>
           <w:lang w:val="en-US"/>
         </w:rPr>
-        <w:t>particle names</w:t>
+        <w:t>component</w:t>
+      </w:r>
+      <w:r>
+        <w:rPr>
+          <w:rFonts w:ascii="Times New Roman" w:hAnsi="Times New Roman" w:cs="Times New Roman"/>
+          <w:sz w:val="28"/>
+          <w:lang w:val="en-US"/>
+        </w:rPr>
+        <w:t xml:space="preserve"> names</w:t>
       </w:r>
     </w:p>
     <w:p>
@@ -43995,7 +45055,23 @@
           <w:sz w:val="28"/>
           <w:lang w:val="en-US"/>
         </w:rPr>
-        <w:t>“data”, “particle”, the different solutions names, e.g. “1”, “2”, “3”, etc.</w:t>
+        <w:t>“data”, “</w:t>
+      </w:r>
+      <w:r>
+        <w:rPr>
+          <w:rFonts w:ascii="Times New Roman" w:hAnsi="Times New Roman" w:cs="Times New Roman"/>
+          <w:sz w:val="28"/>
+          <w:lang w:val="en-US"/>
+        </w:rPr>
+        <w:t>component</w:t>
+      </w:r>
+      <w:r>
+        <w:rPr>
+          <w:rFonts w:ascii="Times New Roman" w:hAnsi="Times New Roman" w:cs="Times New Roman"/>
+          <w:sz w:val="28"/>
+          <w:lang w:val="en-US"/>
+        </w:rPr>
+        <w:t>”, the different solutions names, e.g. “1”, “2”, “3”, etc.</w:t>
       </w:r>
     </w:p>
     <w:p>
@@ -44097,7 +45173,7 @@
           <w:sz w:val="28"/>
           <w:lang w:val="en-US"/>
         </w:rPr>
-        <w:t>particle</w:t>
+        <w:t>component</w:t>
       </w:r>
       <w:r>
         <w:rPr>
@@ -44121,7 +45197,23 @@
           <w:sz w:val="28"/>
           <w:lang w:val="en-US"/>
         </w:rPr>
-        <w:t xml:space="preserve"> particle symbol (e.g., “H”)</w:t>
+        <w:t xml:space="preserve"> </w:t>
+      </w:r>
+      <w:r>
+        <w:rPr>
+          <w:rFonts w:ascii="Times New Roman" w:hAnsi="Times New Roman" w:cs="Times New Roman"/>
+          <w:sz w:val="28"/>
+          <w:lang w:val="en-US"/>
+        </w:rPr>
+        <w:t>component</w:t>
+      </w:r>
+      <w:r>
+        <w:rPr>
+          <w:rFonts w:ascii="Times New Roman" w:hAnsi="Times New Roman" w:cs="Times New Roman"/>
+          <w:sz w:val="28"/>
+          <w:lang w:val="en-US"/>
+        </w:rPr>
+        <w:t xml:space="preserve"> symbol (e.g., “H”)</w:t>
       </w:r>
     </w:p>
     <w:p>
@@ -51272,7 +52364,7 @@
 </file>
 
 <file path=customXml/itemProps1.xml><?xml version="1.0" encoding="utf-8"?>
-<ds:datastoreItem xmlns:ds="http://schemas.openxmlformats.org/officeDocument/2006/customXml" ds:itemID="{CC3A24CA-B233-407F-85D9-914EEECB4C84}">
+<ds:datastoreItem xmlns:ds="http://schemas.openxmlformats.org/officeDocument/2006/customXml" ds:itemID="{8FC82366-B4C1-4044-9053-F96DCBE95A76}">
   <ds:schemaRefs>
     <ds:schemaRef ds:uri="http://schemas.openxmlformats.org/officeDocument/2006/bibliography"/>
   </ds:schemaRefs>

</xml_diff>